<commit_message>
Riorganizzazione file tutorato e fine Algebra
</commit_message>
<xml_diff>
--- a/Freelance/Telecomunicazioni/Lezioni/Settembre/Esercizi 11-09.docx
+++ b/Freelance/Telecomunicazioni/Lezioni/Settembre/Esercizi 11-09.docx
@@ -4,10 +4,13 @@
   <w:body>
     <w:p>
       <w:r>
+        <w:rPr>
+          <w:noProof/>
+        </w:rPr>
         <w:drawing>
-          <wp:inline distT="0" distB="0" distL="0" distR="0" wp14:anchorId="58B74198" wp14:editId="7A585268">
-            <wp:extent cx="4953408" cy="2090731"/>
-            <wp:effectExtent l="0" t="0" r="0" b="5080"/>
+          <wp:inline distT="0" distB="0" distL="0" distR="0" wp14:anchorId="36960264" wp14:editId="17B3D1B6">
+            <wp:extent cx="4898936" cy="2067740"/>
+            <wp:effectExtent l="0" t="0" r="0" b="8890"/>
             <wp:docPr id="2090027267" name="Immagine 1" descr="Immagine che contiene testo, diagramma, Carattere, linea&#10;&#10;Descrizione generata automaticamente"/>
             <wp:cNvGraphicFramePr>
               <a:graphicFrameLocks xmlns:a="http://schemas.openxmlformats.org/drawingml/2006/main" noChangeAspect="1"/>
@@ -28,7 +31,7 @@
                   <pic:spPr>
                     <a:xfrm>
                       <a:off x="0" y="0"/>
-                      <a:ext cx="4962737" cy="2094669"/>
+                      <a:ext cx="4916299" cy="2075069"/>
                     </a:xfrm>
                     <a:prstGeom prst="rect">
                       <a:avLst/>
@@ -48,9 +51,487 @@
     </w:p>
     <w:p>
       <w:r>
+        <w:rPr>
+          <w:noProof/>
+        </w:rPr>
         <w:lastRenderedPageBreak/>
+        <mc:AlternateContent>
+          <mc:Choice Requires="wpi">
+            <w:drawing>
+              <wp:anchor distT="0" distB="0" distL="114300" distR="114300" simplePos="0" relativeHeight="251722752" behindDoc="0" locked="0" layoutInCell="1" allowOverlap="1" wp14:anchorId="0A2B90DC" wp14:editId="1EED02FA">
+                <wp:simplePos x="0" y="0"/>
+                <wp:positionH relativeFrom="column">
+                  <wp:posOffset>2283460</wp:posOffset>
+                </wp:positionH>
+                <wp:positionV relativeFrom="paragraph">
+                  <wp:posOffset>3141345</wp:posOffset>
+                </wp:positionV>
+                <wp:extent cx="631695" cy="176575"/>
+                <wp:effectExtent l="38100" t="38100" r="35560" b="52070"/>
+                <wp:wrapNone/>
+                <wp:docPr id="371110154" name="Input penna 63"/>
+                <wp:cNvGraphicFramePr/>
+                <a:graphic xmlns:a="http://schemas.openxmlformats.org/drawingml/2006/main">
+                  <a:graphicData uri="http://schemas.microsoft.com/office/word/2010/wordprocessingInk">
+                    <w14:contentPart bwMode="auto" r:id="rId6">
+                      <w14:nvContentPartPr>
+                        <w14:cNvContentPartPr/>
+                      </w14:nvContentPartPr>
+                      <w14:xfrm>
+                        <a:off x="0" y="0"/>
+                        <a:ext cx="631695" cy="176575"/>
+                      </w14:xfrm>
+                    </w14:contentPart>
+                  </a:graphicData>
+                </a:graphic>
+              </wp:anchor>
+            </w:drawing>
+          </mc:Choice>
+          <mc:Fallback>
+            <w:pict>
+              <v:shapetype w14:anchorId="26CF39C7" id="_x0000_t75" coordsize="21600,21600" o:spt="75" o:preferrelative="t" path="m@4@5l@4@11@9@11@9@5xe" filled="f" stroked="f">
+                <v:stroke joinstyle="miter"/>
+                <v:formulas>
+                  <v:f eqn="if lineDrawn pixelLineWidth 0"/>
+                  <v:f eqn="sum @0 1 0"/>
+                  <v:f eqn="sum 0 0 @1"/>
+                  <v:f eqn="prod @2 1 2"/>
+                  <v:f eqn="prod @3 21600 pixelWidth"/>
+                  <v:f eqn="prod @3 21600 pixelHeight"/>
+                  <v:f eqn="sum @0 0 1"/>
+                  <v:f eqn="prod @6 1 2"/>
+                  <v:f eqn="prod @7 21600 pixelWidth"/>
+                  <v:f eqn="sum @8 21600 0"/>
+                  <v:f eqn="prod @7 21600 pixelHeight"/>
+                  <v:f eqn="sum @10 21600 0"/>
+                </v:formulas>
+                <v:path o:extrusionok="f" gradientshapeok="t" o:connecttype="rect"/>
+                <o:lock v:ext="edit" aspectratio="t"/>
+              </v:shapetype>
+              <v:shape id="Input penna 63" o:spid="_x0000_s1026" type="#_x0000_t75" style="position:absolute;margin-left:179.1pt;margin-top:246.65pt;width:51.2pt;height:15.3pt;z-index:251722752;visibility:visible;mso-wrap-style:square;mso-wrap-distance-left:9pt;mso-wrap-distance-top:0;mso-wrap-distance-right:9pt;mso-wrap-distance-bottom:0;mso-position-horizontal:absolute;mso-position-horizontal-relative:text;mso-position-vertical:absolute;mso-position-vertical-relative:text" o:gfxdata="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">
+                <v:imagedata r:id="rId7" o:title=""/>
+              </v:shape>
+            </w:pict>
+          </mc:Fallback>
+        </mc:AlternateContent>
+      </w:r>
+      <w:r>
+        <w:rPr>
+          <w:noProof/>
+        </w:rPr>
+        <mc:AlternateContent>
+          <mc:Choice Requires="wpi">
+            <w:drawing>
+              <wp:anchor distT="0" distB="0" distL="114300" distR="114300" simplePos="0" relativeHeight="251723776" behindDoc="0" locked="0" layoutInCell="1" allowOverlap="1" wp14:anchorId="54548EA7" wp14:editId="0597E8CC">
+                <wp:simplePos x="0" y="0"/>
+                <wp:positionH relativeFrom="column">
+                  <wp:posOffset>823595</wp:posOffset>
+                </wp:positionH>
+                <wp:positionV relativeFrom="paragraph">
+                  <wp:posOffset>3175000</wp:posOffset>
+                </wp:positionV>
+                <wp:extent cx="1275085" cy="194870"/>
+                <wp:effectExtent l="38100" t="38100" r="1270" b="53340"/>
+                <wp:wrapNone/>
+                <wp:docPr id="1854316472" name="Input penna 64"/>
+                <wp:cNvGraphicFramePr/>
+                <a:graphic xmlns:a="http://schemas.openxmlformats.org/drawingml/2006/main">
+                  <a:graphicData uri="http://schemas.microsoft.com/office/word/2010/wordprocessingInk">
+                    <w14:contentPart bwMode="auto" r:id="rId8">
+                      <w14:nvContentPartPr>
+                        <w14:cNvContentPartPr/>
+                      </w14:nvContentPartPr>
+                      <w14:xfrm>
+                        <a:off x="0" y="0"/>
+                        <a:ext cx="1275085" cy="194870"/>
+                      </w14:xfrm>
+                    </w14:contentPart>
+                  </a:graphicData>
+                </a:graphic>
+              </wp:anchor>
+            </w:drawing>
+          </mc:Choice>
+          <mc:Fallback>
+            <w:pict>
+              <v:shape w14:anchorId="21F9EA6E" id="Input penna 64" o:spid="_x0000_s1026" type="#_x0000_t75" style="position:absolute;margin-left:64.15pt;margin-top:249.3pt;width:101.8pt;height:16.8pt;z-index:251723776;visibility:visible;mso-wrap-style:square;mso-wrap-distance-left:9pt;mso-wrap-distance-top:0;mso-wrap-distance-right:9pt;mso-wrap-distance-bottom:0;mso-position-horizontal:absolute;mso-position-horizontal-relative:text;mso-position-vertical:absolute;mso-position-vertical-relative:text" o:gfxdata="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">
+                <v:imagedata r:id="rId9" o:title=""/>
+              </v:shape>
+            </w:pict>
+          </mc:Fallback>
+        </mc:AlternateContent>
+      </w:r>
+      <w:r>
+        <w:rPr>
+          <w:noProof/>
+        </w:rPr>
+        <mc:AlternateContent>
+          <mc:Choice Requires="wpi">
+            <w:drawing>
+              <wp:anchor distT="0" distB="0" distL="114300" distR="114300" simplePos="0" relativeHeight="251724800" behindDoc="0" locked="0" layoutInCell="1" allowOverlap="1" wp14:anchorId="2306EC59" wp14:editId="2FCA8186">
+                <wp:simplePos x="0" y="0"/>
+                <wp:positionH relativeFrom="column">
+                  <wp:posOffset>-368300</wp:posOffset>
+                </wp:positionH>
+                <wp:positionV relativeFrom="paragraph">
+                  <wp:posOffset>2738755</wp:posOffset>
+                </wp:positionV>
+                <wp:extent cx="980355" cy="638255"/>
+                <wp:effectExtent l="38100" t="38100" r="48895" b="47625"/>
+                <wp:wrapNone/>
+                <wp:docPr id="16627271" name="Input penna 65"/>
+                <wp:cNvGraphicFramePr/>
+                <a:graphic xmlns:a="http://schemas.openxmlformats.org/drawingml/2006/main">
+                  <a:graphicData uri="http://schemas.microsoft.com/office/word/2010/wordprocessingInk">
+                    <w14:contentPart bwMode="auto" r:id="rId10">
+                      <w14:nvContentPartPr>
+                        <w14:cNvContentPartPr/>
+                      </w14:nvContentPartPr>
+                      <w14:xfrm>
+                        <a:off x="0" y="0"/>
+                        <a:ext cx="980355" cy="638255"/>
+                      </w14:xfrm>
+                    </w14:contentPart>
+                  </a:graphicData>
+                </a:graphic>
+              </wp:anchor>
+            </w:drawing>
+          </mc:Choice>
+          <mc:Fallback>
+            <w:pict>
+              <v:shape w14:anchorId="48B519B5" id="Input penna 65" o:spid="_x0000_s1026" type="#_x0000_t75" style="position:absolute;margin-left:-29.7pt;margin-top:214.95pt;width:78.65pt;height:51.65pt;z-index:251724800;visibility:visible;mso-wrap-style:square;mso-wrap-distance-left:9pt;mso-wrap-distance-top:0;mso-wrap-distance-right:9pt;mso-wrap-distance-bottom:0;mso-position-horizontal:absolute;mso-position-horizontal-relative:text;mso-position-vertical:absolute;mso-position-vertical-relative:text" o:gfxdata="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">
+                <v:imagedata r:id="rId11" o:title=""/>
+              </v:shape>
+            </w:pict>
+          </mc:Fallback>
+        </mc:AlternateContent>
+      </w:r>
+      <w:r>
+        <w:rPr>
+          <w:noProof/>
+        </w:rPr>
+        <mc:AlternateContent>
+          <mc:Choice Requires="wpi">
+            <w:drawing>
+              <wp:anchor distT="0" distB="0" distL="114300" distR="114300" simplePos="0" relativeHeight="251700224" behindDoc="0" locked="0" layoutInCell="1" allowOverlap="1" wp14:anchorId="25F6B958" wp14:editId="5CA535B7">
+                <wp:simplePos x="0" y="0"/>
+                <wp:positionH relativeFrom="column">
+                  <wp:posOffset>474933</wp:posOffset>
+                </wp:positionH>
+                <wp:positionV relativeFrom="paragraph">
+                  <wp:posOffset>984000</wp:posOffset>
+                </wp:positionV>
+                <wp:extent cx="119520" cy="389520"/>
+                <wp:effectExtent l="57150" t="38100" r="52070" b="48895"/>
+                <wp:wrapNone/>
+                <wp:docPr id="675445851" name="Input penna 41"/>
+                <wp:cNvGraphicFramePr/>
+                <a:graphic xmlns:a="http://schemas.openxmlformats.org/drawingml/2006/main">
+                  <a:graphicData uri="http://schemas.microsoft.com/office/word/2010/wordprocessingInk">
+                    <w14:contentPart bwMode="auto" r:id="rId12">
+                      <w14:nvContentPartPr>
+                        <w14:cNvContentPartPr/>
+                      </w14:nvContentPartPr>
+                      <w14:xfrm>
+                        <a:off x="0" y="0"/>
+                        <a:ext cx="119520" cy="389520"/>
+                      </w14:xfrm>
+                    </w14:contentPart>
+                  </a:graphicData>
+                </a:graphic>
+              </wp:anchor>
+            </w:drawing>
+          </mc:Choice>
+          <mc:Fallback>
+            <w:pict>
+              <v:shape w14:anchorId="64FB7F61" id="Input penna 41" o:spid="_x0000_s1026" type="#_x0000_t75" style="position:absolute;margin-left:36.7pt;margin-top:76.8pt;width:10.8pt;height:32.05pt;z-index:251700224;visibility:visible;mso-wrap-style:square;mso-wrap-distance-left:9pt;mso-wrap-distance-top:0;mso-wrap-distance-right:9pt;mso-wrap-distance-bottom:0;mso-position-horizontal:absolute;mso-position-horizontal-relative:text;mso-position-vertical:absolute;mso-position-vertical-relative:text" o:gfxdata="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">
+                <v:imagedata r:id="rId13" o:title=""/>
+              </v:shape>
+            </w:pict>
+          </mc:Fallback>
+        </mc:AlternateContent>
+      </w:r>
+      <w:r>
+        <w:rPr>
+          <w:noProof/>
+        </w:rPr>
+        <mc:AlternateContent>
+          <mc:Choice Requires="wpi">
+            <w:drawing>
+              <wp:anchor distT="0" distB="0" distL="114300" distR="114300" simplePos="0" relativeHeight="251699200" behindDoc="0" locked="0" layoutInCell="1" allowOverlap="1" wp14:anchorId="6B47D8C1" wp14:editId="4CFA270E">
+                <wp:simplePos x="0" y="0"/>
+                <wp:positionH relativeFrom="column">
+                  <wp:posOffset>117093</wp:posOffset>
+                </wp:positionH>
+                <wp:positionV relativeFrom="paragraph">
+                  <wp:posOffset>1078680</wp:posOffset>
+                </wp:positionV>
+                <wp:extent cx="112680" cy="306000"/>
+                <wp:effectExtent l="38100" t="38100" r="40005" b="56515"/>
+                <wp:wrapNone/>
+                <wp:docPr id="413043807" name="Input penna 40"/>
+                <wp:cNvGraphicFramePr/>
+                <a:graphic xmlns:a="http://schemas.openxmlformats.org/drawingml/2006/main">
+                  <a:graphicData uri="http://schemas.microsoft.com/office/word/2010/wordprocessingInk">
+                    <w14:contentPart bwMode="auto" r:id="rId14">
+                      <w14:nvContentPartPr>
+                        <w14:cNvContentPartPr/>
+                      </w14:nvContentPartPr>
+                      <w14:xfrm>
+                        <a:off x="0" y="0"/>
+                        <a:ext cx="112680" cy="306000"/>
+                      </w14:xfrm>
+                    </w14:contentPart>
+                  </a:graphicData>
+                </a:graphic>
+              </wp:anchor>
+            </w:drawing>
+          </mc:Choice>
+          <mc:Fallback>
+            <w:pict>
+              <v:shape w14:anchorId="533E5C70" id="Input penna 40" o:spid="_x0000_s1026" type="#_x0000_t75" style="position:absolute;margin-left:8.5pt;margin-top:84.25pt;width:10.25pt;height:25.55pt;z-index:251699200;visibility:visible;mso-wrap-style:square;mso-wrap-distance-left:9pt;mso-wrap-distance-top:0;mso-wrap-distance-right:9pt;mso-wrap-distance-bottom:0;mso-position-horizontal:absolute;mso-position-horizontal-relative:text;mso-position-vertical:absolute;mso-position-vertical-relative:text" o:gfxdata="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">
+                <v:imagedata r:id="rId15" o:title=""/>
+              </v:shape>
+            </w:pict>
+          </mc:Fallback>
+        </mc:AlternateContent>
+      </w:r>
+      <w:r>
+        <w:rPr>
+          <w:noProof/>
+        </w:rPr>
+        <mc:AlternateContent>
+          <mc:Choice Requires="wpi">
+            <w:drawing>
+              <wp:anchor distT="0" distB="0" distL="114300" distR="114300" simplePos="0" relativeHeight="251697152" behindDoc="0" locked="0" layoutInCell="1" allowOverlap="1" wp14:anchorId="3FE99F5D" wp14:editId="2FBFF074">
+                <wp:simplePos x="0" y="0"/>
+                <wp:positionH relativeFrom="column">
+                  <wp:posOffset>2575</wp:posOffset>
+                </wp:positionH>
+                <wp:positionV relativeFrom="paragraph">
+                  <wp:posOffset>3421235</wp:posOffset>
+                </wp:positionV>
+                <wp:extent cx="360" cy="360"/>
+                <wp:effectExtent l="38100" t="19050" r="57150" b="57150"/>
+                <wp:wrapNone/>
+                <wp:docPr id="115777516" name="Input penna 38"/>
+                <wp:cNvGraphicFramePr/>
+                <a:graphic xmlns:a="http://schemas.openxmlformats.org/drawingml/2006/main">
+                  <a:graphicData uri="http://schemas.microsoft.com/office/word/2010/wordprocessingInk">
+                    <w14:contentPart bwMode="auto" r:id="rId16">
+                      <w14:nvContentPartPr>
+                        <w14:cNvContentPartPr/>
+                      </w14:nvContentPartPr>
+                      <w14:xfrm>
+                        <a:off x="0" y="0"/>
+                        <a:ext cx="360" cy="360"/>
+                      </w14:xfrm>
+                    </w14:contentPart>
+                  </a:graphicData>
+                </a:graphic>
+                <wp14:sizeRelH relativeFrom="margin">
+                  <wp14:pctWidth>0</wp14:pctWidth>
+                </wp14:sizeRelH>
+                <wp14:sizeRelV relativeFrom="margin">
+                  <wp14:pctHeight>0</wp14:pctHeight>
+                </wp14:sizeRelV>
+              </wp:anchor>
+            </w:drawing>
+          </mc:Choice>
+          <mc:Fallback>
+            <w:pict>
+              <v:shape w14:anchorId="12370A67" id="Input penna 38" o:spid="_x0000_s1026" type="#_x0000_t75" style="position:absolute;margin-left:-.5pt;margin-top:268.7pt;width:1.45pt;height:1.45pt;z-index:251697152;visibility:visible;mso-wrap-style:square;mso-width-percent:0;mso-height-percent:0;mso-wrap-distance-left:9pt;mso-wrap-distance-top:0;mso-wrap-distance-right:9pt;mso-wrap-distance-bottom:0;mso-position-horizontal:absolute;mso-position-horizontal-relative:text;mso-position-vertical:absolute;mso-position-vertical-relative:text;mso-width-percent:0;mso-height-percent:0;mso-width-relative:margin;mso-height-relative:margin" o:gfxdata="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">
+                <v:imagedata r:id="rId17" o:title=""/>
+              </v:shape>
+            </w:pict>
+          </mc:Fallback>
+        </mc:AlternateContent>
+      </w:r>
+      <w:r>
+        <w:rPr>
+          <w:noProof/>
+        </w:rPr>
+        <mc:AlternateContent>
+          <mc:Choice Requires="wpi">
+            <w:drawing>
+              <wp:anchor distT="0" distB="0" distL="114300" distR="114300" simplePos="0" relativeHeight="251698176" behindDoc="0" locked="0" layoutInCell="1" allowOverlap="1" wp14:anchorId="213A2F08" wp14:editId="717857BF">
+                <wp:simplePos x="0" y="0"/>
+                <wp:positionH relativeFrom="column">
+                  <wp:posOffset>-346075</wp:posOffset>
+                </wp:positionH>
+                <wp:positionV relativeFrom="paragraph">
+                  <wp:posOffset>2791460</wp:posOffset>
+                </wp:positionV>
+                <wp:extent cx="290480" cy="283845"/>
+                <wp:effectExtent l="38100" t="38100" r="52705" b="40005"/>
+                <wp:wrapNone/>
+                <wp:docPr id="158098270" name="Input penna 39"/>
+                <wp:cNvGraphicFramePr/>
+                <a:graphic xmlns:a="http://schemas.openxmlformats.org/drawingml/2006/main">
+                  <a:graphicData uri="http://schemas.microsoft.com/office/word/2010/wordprocessingInk">
+                    <w14:contentPart bwMode="auto" r:id="rId18">
+                      <w14:nvContentPartPr>
+                        <w14:cNvContentPartPr/>
+                      </w14:nvContentPartPr>
+                      <w14:xfrm>
+                        <a:off x="0" y="0"/>
+                        <a:ext cx="290480" cy="283845"/>
+                      </w14:xfrm>
+                    </w14:contentPart>
+                  </a:graphicData>
+                </a:graphic>
+              </wp:anchor>
+            </w:drawing>
+          </mc:Choice>
+          <mc:Fallback>
+            <w:pict>
+              <v:shape w14:anchorId="0CB28BEF" id="Input penna 39" o:spid="_x0000_s1026" type="#_x0000_t75" style="position:absolute;margin-left:-27.95pt;margin-top:219.1pt;width:24.25pt;height:23.75pt;z-index:251698176;visibility:visible;mso-wrap-style:square;mso-wrap-distance-left:9pt;mso-wrap-distance-top:0;mso-wrap-distance-right:9pt;mso-wrap-distance-bottom:0;mso-position-horizontal:absolute;mso-position-horizontal-relative:text;mso-position-vertical:absolute;mso-position-vertical-relative:text" o:gfxdata="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">
+                <v:imagedata r:id="rId19" o:title=""/>
+              </v:shape>
+            </w:pict>
+          </mc:Fallback>
+        </mc:AlternateContent>
+      </w:r>
+      <w:r>
+        <w:rPr>
+          <w:noProof/>
+        </w:rPr>
+        <mc:AlternateContent>
+          <mc:Choice Requires="wpi">
+            <w:drawing>
+              <wp:anchor distT="0" distB="0" distL="114300" distR="114300" simplePos="0" relativeHeight="251680768" behindDoc="0" locked="0" layoutInCell="1" allowOverlap="1" wp14:anchorId="1BB0C256" wp14:editId="5759EF11">
+                <wp:simplePos x="0" y="0"/>
+                <wp:positionH relativeFrom="column">
+                  <wp:posOffset>3851910</wp:posOffset>
+                </wp:positionH>
+                <wp:positionV relativeFrom="paragraph">
+                  <wp:posOffset>2405380</wp:posOffset>
+                </wp:positionV>
+                <wp:extent cx="829550" cy="755470"/>
+                <wp:effectExtent l="38100" t="38100" r="46990" b="45085"/>
+                <wp:wrapNone/>
+                <wp:docPr id="1282574922" name="Input penna 22"/>
+                <wp:cNvGraphicFramePr/>
+                <a:graphic xmlns:a="http://schemas.openxmlformats.org/drawingml/2006/main">
+                  <a:graphicData uri="http://schemas.microsoft.com/office/word/2010/wordprocessingInk">
+                    <w14:contentPart bwMode="auto" r:id="rId20">
+                      <w14:nvContentPartPr>
+                        <w14:cNvContentPartPr/>
+                      </w14:nvContentPartPr>
+                      <w14:xfrm>
+                        <a:off x="0" y="0"/>
+                        <a:ext cx="829550" cy="755470"/>
+                      </w14:xfrm>
+                    </w14:contentPart>
+                  </a:graphicData>
+                </a:graphic>
+              </wp:anchor>
+            </w:drawing>
+          </mc:Choice>
+          <mc:Fallback>
+            <w:pict>
+              <v:shape w14:anchorId="026CB39D" id="Input penna 22" o:spid="_x0000_s1026" type="#_x0000_t75" style="position:absolute;margin-left:302.6pt;margin-top:188.7pt;width:66.7pt;height:60.9pt;z-index:251680768;visibility:visible;mso-wrap-style:square;mso-wrap-distance-left:9pt;mso-wrap-distance-top:0;mso-wrap-distance-right:9pt;mso-wrap-distance-bottom:0;mso-position-horizontal:absolute;mso-position-horizontal-relative:text;mso-position-vertical:absolute;mso-position-vertical-relative:text" o:gfxdata="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">
+                <v:imagedata r:id="rId21" o:title=""/>
+              </v:shape>
+            </w:pict>
+          </mc:Fallback>
+        </mc:AlternateContent>
+      </w:r>
+      <w:r>
+        <w:rPr>
+          <w:noProof/>
+        </w:rPr>
+        <mc:AlternateContent>
+          <mc:Choice Requires="wpi">
+            <w:drawing>
+              <wp:anchor distT="0" distB="0" distL="114300" distR="114300" simplePos="0" relativeHeight="251663360" behindDoc="0" locked="0" layoutInCell="1" allowOverlap="1" wp14:anchorId="0226684E" wp14:editId="7A45B81A">
+                <wp:simplePos x="0" y="0"/>
+                <wp:positionH relativeFrom="column">
+                  <wp:posOffset>3437255</wp:posOffset>
+                </wp:positionH>
+                <wp:positionV relativeFrom="paragraph">
+                  <wp:posOffset>2543175</wp:posOffset>
+                </wp:positionV>
+                <wp:extent cx="146560" cy="150120"/>
+                <wp:effectExtent l="38100" t="38100" r="44450" b="40640"/>
+                <wp:wrapNone/>
+                <wp:docPr id="988457420" name="Input penna 5"/>
+                <wp:cNvGraphicFramePr/>
+                <a:graphic xmlns:a="http://schemas.openxmlformats.org/drawingml/2006/main">
+                  <a:graphicData uri="http://schemas.microsoft.com/office/word/2010/wordprocessingInk">
+                    <w14:contentPart bwMode="auto" r:id="rId22">
+                      <w14:nvContentPartPr>
+                        <w14:cNvContentPartPr/>
+                      </w14:nvContentPartPr>
+                      <w14:xfrm>
+                        <a:off x="0" y="0"/>
+                        <a:ext cx="146560" cy="150120"/>
+                      </w14:xfrm>
+                    </w14:contentPart>
+                  </a:graphicData>
+                </a:graphic>
+              </wp:anchor>
+            </w:drawing>
+          </mc:Choice>
+          <mc:Fallback>
+            <w:pict>
+              <v:shape w14:anchorId="1DDAF1A8" id="Input penna 5" o:spid="_x0000_s1026" type="#_x0000_t75" style="position:absolute;margin-left:269.95pt;margin-top:199.55pt;width:13pt;height:13.2pt;z-index:251663360;visibility:visible;mso-wrap-style:square;mso-wrap-distance-left:9pt;mso-wrap-distance-top:0;mso-wrap-distance-right:9pt;mso-wrap-distance-bottom:0;mso-position-horizontal:absolute;mso-position-horizontal-relative:text;mso-position-vertical:absolute;mso-position-vertical-relative:text" o:gfxdata="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">
+                <v:imagedata r:id="rId23" o:title=""/>
+              </v:shape>
+            </w:pict>
+          </mc:Fallback>
+        </mc:AlternateContent>
+      </w:r>
+      <w:r>
+        <w:rPr>
+          <w:noProof/>
+        </w:rPr>
+        <mc:AlternateContent>
+          <mc:Choice Requires="wpi">
+            <w:drawing>
+              <wp:anchor distT="0" distB="0" distL="114300" distR="114300" simplePos="0" relativeHeight="251659264" behindDoc="0" locked="0" layoutInCell="1" allowOverlap="1" wp14:anchorId="59BAD329" wp14:editId="197A445E">
+                <wp:simplePos x="0" y="0"/>
+                <wp:positionH relativeFrom="column">
+                  <wp:posOffset>549441</wp:posOffset>
+                </wp:positionH>
+                <wp:positionV relativeFrom="paragraph">
+                  <wp:posOffset>2990846</wp:posOffset>
+                </wp:positionV>
+                <wp:extent cx="20160" cy="14400"/>
+                <wp:effectExtent l="38100" t="38100" r="56515" b="43180"/>
+                <wp:wrapNone/>
+                <wp:docPr id="1843276916" name="Input penna 1"/>
+                <wp:cNvGraphicFramePr/>
+                <a:graphic xmlns:a="http://schemas.openxmlformats.org/drawingml/2006/main">
+                  <a:graphicData uri="http://schemas.microsoft.com/office/word/2010/wordprocessingInk">
+                    <w14:contentPart bwMode="auto" r:id="rId24">
+                      <w14:nvContentPartPr>
+                        <w14:cNvContentPartPr/>
+                      </w14:nvContentPartPr>
+                      <w14:xfrm>
+                        <a:off x="0" y="0"/>
+                        <a:ext cx="20160" cy="14400"/>
+                      </w14:xfrm>
+                    </w14:contentPart>
+                  </a:graphicData>
+                </a:graphic>
+              </wp:anchor>
+            </w:drawing>
+          </mc:Choice>
+          <mc:Fallback>
+            <w:pict>
+              <v:shape w14:anchorId="5502FE91" id="Input penna 1" o:spid="_x0000_s1026" type="#_x0000_t75" style="position:absolute;margin-left:42.55pt;margin-top:234.8pt;width:3.05pt;height:2.55pt;z-index:251659264;visibility:visible;mso-wrap-style:square;mso-wrap-distance-left:9pt;mso-wrap-distance-top:0;mso-wrap-distance-right:9pt;mso-wrap-distance-bottom:0;mso-position-horizontal:absolute;mso-position-horizontal-relative:text;mso-position-vertical:absolute;mso-position-vertical-relative:text" o:gfxdata="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">
+                <v:imagedata r:id="rId25" o:title=""/>
+              </v:shape>
+            </w:pict>
+          </mc:Fallback>
+        </mc:AlternateContent>
+      </w:r>
+      <w:r>
+        <w:rPr>
+          <w:noProof/>
+        </w:rPr>
         <w:drawing>
-          <wp:inline distT="0" distB="0" distL="0" distR="0" wp14:anchorId="0B637327" wp14:editId="5C85E9D8">
+          <wp:inline distT="0" distB="0" distL="0" distR="0" wp14:anchorId="2F3B5309" wp14:editId="11ED516C">
             <wp:extent cx="3109938" cy="3252334"/>
             <wp:effectExtent l="0" t="0" r="0" b="5715"/>
             <wp:docPr id="849418396" name="Immagine 1" descr="Immagine che contiene testo, diagramma, calligrafia, linea&#10;&#10;Descrizione generata automaticamente"/>
@@ -65,7 +546,7 @@
                     <pic:cNvPicPr/>
                   </pic:nvPicPr>
                   <pic:blipFill>
-                    <a:blip r:embed="rId6"/>
+                    <a:blip r:embed="rId26"/>
                     <a:stretch>
                       <a:fillRect/>
                     </a:stretch>
@@ -88,8 +569,11 @@
     </w:p>
     <w:p>
       <w:r>
+        <w:rPr>
+          <w:noProof/>
+        </w:rPr>
         <w:drawing>
-          <wp:inline distT="0" distB="0" distL="0" distR="0" wp14:anchorId="28CFB585" wp14:editId="5CDFA27B">
+          <wp:inline distT="0" distB="0" distL="0" distR="0" wp14:anchorId="585944D8" wp14:editId="73B2FD8A">
             <wp:extent cx="3026811" cy="3511099"/>
             <wp:effectExtent l="0" t="0" r="2540" b="0"/>
             <wp:docPr id="1993950302" name="Immagine 1" descr="Immagine che contiene testo, diagramma, calligrafia, linea&#10;&#10;Descrizione generata automaticamente"/>
@@ -104,7 +588,7 @@
                     <pic:cNvPicPr/>
                   </pic:nvPicPr>
                   <pic:blipFill>
-                    <a:blip r:embed="rId7"/>
+                    <a:blip r:embed="rId27"/>
                     <a:stretch>
                       <a:fillRect/>
                     </a:stretch>
@@ -127,9 +611,12 @@
     </w:p>
     <w:p>
       <w:r>
+        <w:rPr>
+          <w:noProof/>
+        </w:rPr>
         <w:lastRenderedPageBreak/>
         <w:drawing>
-          <wp:inline distT="0" distB="0" distL="0" distR="0" wp14:anchorId="68DA27A5" wp14:editId="0E220A48">
+          <wp:inline distT="0" distB="0" distL="0" distR="0" wp14:anchorId="34B586A1" wp14:editId="32FA8CC1">
             <wp:extent cx="2933904" cy="3116936"/>
             <wp:effectExtent l="0" t="0" r="0" b="7620"/>
             <wp:docPr id="1721621285" name="Immagine 1" descr="Immagine che contiene testo, calligrafia, Carattere, documento&#10;&#10;Descrizione generata automaticamente"/>
@@ -144,7 +631,7 @@
                     <pic:cNvPicPr/>
                   </pic:nvPicPr>
                   <pic:blipFill>
-                    <a:blip r:embed="rId8"/>
+                    <a:blip r:embed="rId28"/>
                     <a:stretch>
                       <a:fillRect/>
                     </a:stretch>
@@ -172,6 +659,95 @@
       </w:r>
     </w:p>
     <w:p>
+      <w:r>
+        <w:rPr>
+          <w:noProof/>
+        </w:rPr>
+        <w:lastRenderedPageBreak/>
+        <w:drawing>
+          <wp:inline distT="0" distB="0" distL="0" distR="0" wp14:anchorId="788A873B" wp14:editId="0A2C8F38">
+            <wp:extent cx="4950020" cy="3058966"/>
+            <wp:effectExtent l="0" t="0" r="3175" b="8255"/>
+            <wp:docPr id="2078161292" name="Immagine 1" descr="Immagine che contiene diagramma, linea, testo, Parallelo&#10;&#10;Descrizione generata automaticamente"/>
+            <wp:cNvGraphicFramePr>
+              <a:graphicFrameLocks xmlns:a="http://schemas.openxmlformats.org/drawingml/2006/main" noChangeAspect="1"/>
+            </wp:cNvGraphicFramePr>
+            <a:graphic xmlns:a="http://schemas.openxmlformats.org/drawingml/2006/main">
+              <a:graphicData uri="http://schemas.openxmlformats.org/drawingml/2006/picture">
+                <pic:pic xmlns:pic="http://schemas.openxmlformats.org/drawingml/2006/picture">
+                  <pic:nvPicPr>
+                    <pic:cNvPr id="2078161292" name="Immagine 1" descr="Immagine che contiene diagramma, linea, testo, Parallelo&#10;&#10;Descrizione generata automaticamente"/>
+                    <pic:cNvPicPr/>
+                  </pic:nvPicPr>
+                  <pic:blipFill>
+                    <a:blip r:embed="rId29"/>
+                    <a:stretch>
+                      <a:fillRect/>
+                    </a:stretch>
+                  </pic:blipFill>
+                  <pic:spPr>
+                    <a:xfrm>
+                      <a:off x="0" y="0"/>
+                      <a:ext cx="4958964" cy="3064493"/>
+                    </a:xfrm>
+                    <a:prstGeom prst="rect">
+                      <a:avLst/>
+                    </a:prstGeom>
+                  </pic:spPr>
+                </pic:pic>
+              </a:graphicData>
+            </a:graphic>
+          </wp:inline>
+        </w:drawing>
+      </w:r>
+    </w:p>
+    <w:p/>
+    <w:p>
+      <w:r>
+        <w:rPr>
+          <w:noProof/>
+        </w:rPr>
+        <w:drawing>
+          <wp:inline distT="0" distB="0" distL="0" distR="0" wp14:anchorId="61A62DF4" wp14:editId="449E5F84">
+            <wp:extent cx="4949825" cy="2412770"/>
+            <wp:effectExtent l="0" t="0" r="3175" b="6985"/>
+            <wp:docPr id="302298301" name="Immagine 1" descr="Immagine che contiene diagramma, linea, Rettangolo, Parallelo&#10;&#10;Descrizione generata automaticamente"/>
+            <wp:cNvGraphicFramePr>
+              <a:graphicFrameLocks xmlns:a="http://schemas.openxmlformats.org/drawingml/2006/main" noChangeAspect="1"/>
+            </wp:cNvGraphicFramePr>
+            <a:graphic xmlns:a="http://schemas.openxmlformats.org/drawingml/2006/main">
+              <a:graphicData uri="http://schemas.openxmlformats.org/drawingml/2006/picture">
+                <pic:pic xmlns:pic="http://schemas.openxmlformats.org/drawingml/2006/picture">
+                  <pic:nvPicPr>
+                    <pic:cNvPr id="302298301" name="Immagine 1" descr="Immagine che contiene diagramma, linea, Rettangolo, Parallelo&#10;&#10;Descrizione generata automaticamente"/>
+                    <pic:cNvPicPr/>
+                  </pic:nvPicPr>
+                  <pic:blipFill>
+                    <a:blip r:embed="rId30"/>
+                    <a:stretch>
+                      <a:fillRect/>
+                    </a:stretch>
+                  </pic:blipFill>
+                  <pic:spPr>
+                    <a:xfrm>
+                      <a:off x="0" y="0"/>
+                      <a:ext cx="4960201" cy="2417828"/>
+                    </a:xfrm>
+                    <a:prstGeom prst="rect">
+                      <a:avLst/>
+                    </a:prstGeom>
+                  </pic:spPr>
+                </pic:pic>
+              </a:graphicData>
+            </a:graphic>
+          </wp:inline>
+        </w:drawing>
+      </w:r>
+      <w:r>
+        <w:br w:type="page"/>
+      </w:r>
+    </w:p>
+    <w:p>
       <w:pPr>
         <w:jc w:val="center"/>
         <w:rPr>
@@ -240,8 +816,11 @@
     </w:p>
     <w:p>
       <w:r>
+        <w:rPr>
+          <w:noProof/>
+        </w:rPr>
         <w:drawing>
-          <wp:inline distT="0" distB="0" distL="0" distR="0" wp14:anchorId="77DD1407" wp14:editId="41AA2C12">
+          <wp:inline distT="0" distB="0" distL="0" distR="0" wp14:anchorId="50F69FC7" wp14:editId="205C8311">
             <wp:extent cx="4468062" cy="2263996"/>
             <wp:effectExtent l="0" t="0" r="8890" b="3175"/>
             <wp:docPr id="409317892" name="Immagine 1" descr="Immagine che contiene diagramma, Piano, schematico, Disegno tecnico&#10;&#10;Descrizione generata automaticamente"/>
@@ -256,7 +835,7 @@
                     <pic:cNvPicPr/>
                   </pic:nvPicPr>
                   <pic:blipFill>
-                    <a:blip r:embed="rId9"/>
+                    <a:blip r:embed="rId31"/>
                     <a:stretch>
                       <a:fillRect/>
                     </a:stretch>
@@ -279,19 +858,7 @@
     </w:p>
     <w:p>
       <w:r>
-        <w:t xml:space="preserve">In questo programma, è necessario tenere un elenco delle frequenze che si vogliono </w:t>
-      </w:r>
-      <w:r>
-        <w:t xml:space="preserve"> </w:t>
-      </w:r>
-      <w:r>
-        <w:t xml:space="preserve">che si desidera riprodurre quando si preme uno dei pulsanti. Si può iniziare </w:t>
-      </w:r>
-      <w:r>
-        <w:t xml:space="preserve"> </w:t>
-      </w:r>
-      <w:r>
-        <w:t>con le frequenze del Do centrale, del Re, del Mi e del Fa (262Hz, 294Hz, 330Hz e 349Hz).</w:t>
+        <w:t>In questo programma, è necessario tenere un elenco delle frequenze che si vogliono  che si desidera riprodurre quando si preme uno dei pulsanti. Si può iniziare  con le frequenze del Do centrale, del Re, del Mi e del Fa (262Hz, 294Hz, 330Hz e 349Hz).</w:t>
       </w:r>
     </w:p>
     <w:p>
@@ -333,9 +900,12 @@
     </w:p>
     <w:p>
       <w:r>
+        <w:rPr>
+          <w:noProof/>
+        </w:rPr>
         <w:lastRenderedPageBreak/>
         <w:drawing>
-          <wp:inline distT="0" distB="0" distL="0" distR="0" wp14:anchorId="528C238F" wp14:editId="23FAB7E9">
+          <wp:inline distT="0" distB="0" distL="0" distR="0" wp14:anchorId="181CDAA0" wp14:editId="25FBEF7D">
             <wp:extent cx="4557155" cy="3406435"/>
             <wp:effectExtent l="0" t="0" r="0" b="3810"/>
             <wp:docPr id="605654663" name="Immagine 1" descr="Immagine che contiene Ingegneria elettronica, elettronica, circuito, Componente di circuito&#10;&#10;Descrizione generata automaticamente"/>
@@ -350,7 +920,7 @@
                     <pic:cNvPicPr/>
                   </pic:nvPicPr>
                   <pic:blipFill>
-                    <a:blip r:embed="rId10"/>
+                    <a:blip r:embed="rId32"/>
                     <a:stretch>
                       <a:fillRect/>
                     </a:stretch>
@@ -373,8 +943,11 @@
     </w:p>
     <w:p>
       <w:r>
+        <w:rPr>
+          <w:noProof/>
+        </w:rPr>
         <w:drawing>
-          <wp:anchor distT="0" distB="0" distL="114300" distR="114300" simplePos="0" relativeHeight="251658240" behindDoc="0" locked="0" layoutInCell="1" allowOverlap="1" wp14:anchorId="678242F8">
+          <wp:anchor distT="0" distB="0" distL="114300" distR="114300" simplePos="0" relativeHeight="251658240" behindDoc="0" locked="0" layoutInCell="1" allowOverlap="1" wp14:anchorId="4D1F4D33" wp14:editId="44E17F9C">
             <wp:simplePos x="0" y="0"/>
             <wp:positionH relativeFrom="column">
               <wp:posOffset>3181985</wp:posOffset>
@@ -397,7 +970,7 @@
                     <pic:cNvPicPr/>
                   </pic:nvPicPr>
                   <pic:blipFill>
-                    <a:blip r:embed="rId11">
+                    <a:blip r:embed="rId33">
                       <a:extLst>
                         <a:ext uri="{28A0092B-C50C-407E-A947-70E740481C1C}">
                           <a14:useLocalDpi xmlns:a14="http://schemas.microsoft.com/office/drawing/2010/main" val="0"/>
@@ -430,8 +1003,11 @@
         </w:drawing>
       </w:r>
       <w:r>
+        <w:rPr>
+          <w:noProof/>
+        </w:rPr>
         <w:drawing>
-          <wp:inline distT="0" distB="0" distL="0" distR="0" wp14:anchorId="441A24FF" wp14:editId="25003703">
+          <wp:inline distT="0" distB="0" distL="0" distR="0" wp14:anchorId="19E95499" wp14:editId="275F2BA7">
             <wp:extent cx="2660073" cy="3614830"/>
             <wp:effectExtent l="0" t="0" r="6985" b="5080"/>
             <wp:docPr id="936176305" name="Immagine 1" descr="Immagine che contiene testo, schermata, Carattere, numero&#10;&#10;Descrizione generata automaticamente"/>
@@ -446,7 +1022,7 @@
                     <pic:cNvPicPr/>
                   </pic:nvPicPr>
                   <pic:blipFill>
-                    <a:blip r:embed="rId12"/>
+                    <a:blip r:embed="rId34"/>
                     <a:stretch>
                       <a:fillRect/>
                     </a:stretch>
@@ -1116,6 +1692,7 @@
   <w:style w:type="character" w:default="1" w:styleId="Carpredefinitoparagrafo">
     <w:name w:val="Default Paragraph Font"/>
     <w:uiPriority w:val="1"/>
+    <w:semiHidden/>
     <w:unhideWhenUsed/>
   </w:style>
   <w:style w:type="table" w:default="1" w:styleId="Tabellanormale">
@@ -1161,6 +1738,320 @@
     </w:rPr>
   </w:style>
 </w:styles>
+</file>
+
+<file path=word/ink/ink1.xml><?xml version="1.0" encoding="utf-8"?>
+<inkml:ink xmlns:inkml="http://www.w3.org/2003/InkML">
+  <inkml:definitions>
+    <inkml:context xml:id="ctx0">
+      <inkml:inkSource xml:id="inkSrc0">
+        <inkml:traceFormat>
+          <inkml:channel name="X" type="integer" min="-2.14748E9" max="2.14748E9" units="cm"/>
+          <inkml:channel name="Y" type="integer" min="-2.14748E9" max="2.14748E9" units="cm"/>
+          <inkml:channel name="F" type="integer" max="32767" units="dev"/>
+        </inkml:traceFormat>
+        <inkml:channelProperties>
+          <inkml:channelProperty channel="X" name="resolution" value="1000" units="1/cm"/>
+          <inkml:channelProperty channel="Y" name="resolution" value="1000" units="1/cm"/>
+          <inkml:channelProperty channel="F" name="resolution" value="0" units="1/dev"/>
+        </inkml:channelProperties>
+      </inkml:inkSource>
+      <inkml:timestamp xml:id="ts0" timeString="2023-09-11T09:27:35.733"/>
+    </inkml:context>
+    <inkml:brush xml:id="br0">
+      <inkml:brushProperty name="width" value="0.05" units="cm"/>
+      <inkml:brushProperty name="height" value="0.05" units="cm"/>
+    </inkml:brush>
+  </inkml:definitions>
+  <inkml:trace contextRef="#ctx0" brushRef="#br0">170 1 3986,'0'0'4050,"-14"1"-3418,4 0-536,6-2-80,1 1 1,-1 0-1,1 0 1,-1 0-1,1 0 1,-1 1 0,1 0-1,-1-1 1,1 1-1,-1 1 1,1-1-1,0 0 1,-1 1-1,1-1 1,0 1 0,0 0-1,0 0 1,0 1-1,1-1 1,-1 0-1,1 1 1,-1 0-1,1-1 1,-4 7 0,-6 19 8,1 0 1,2 1 0,0 0 0,2 1-1,2 0 1,0 0 0,2 1 0,1 44 0,2-73-32,0 1 1,0-1-1,1 1 1,-1-1-1,1 1 1,-1-1 0,1 1-1,0-1 1,0 1-1,0-1 1,0 0-1,1 0 1,-1 1 0,0-1-1,1 0 1,0 0-1,-1-1 1,1 1-1,0 0 1,0 0-1,0-1 1,0 1 0,0-1-1,1 0 1,-1 0-1,0 1 1,1-2-1,-1 1 1,0 0 0,1 0-1,-1-1 1,5 1-1,-1 0-13,1 0 0,0-1 0,0 0 0,0-1 0,0 1 0,0-1 0,0 0 0,-1-1 0,1 0 0,0 0 0,7-3-1,-5-1-242,1 1 0,-1-2-1,0 1 1,0-1 0,-1 0-1,0-1 1,0 0 0,8-11-1,14-25-4984</inkml:trace>
+  <inkml:trace contextRef="#ctx0" brushRef="#br0" timeOffset="415.59">283 111 3474,'0'0'7027,"5"114"-7107,14-73 80,1-11-256,-3-9-1905,-1-14-625</inkml:trace>
+  <inkml:trace contextRef="#ctx0" brushRef="#br0" timeOffset="816.69">509 302 3922,'0'0'384,"-9"-19"174,6 14-505,-9-18 102,1-1-1,1 0 1,2-1 0,0 0 0,-5-32-1,11 47-13,0-40 458,2 49-594,0-1-1,0 1 1,0 0 0,0-1 0,1 1 0,-1-1 0,0 1 0,1 0-1,0-1 1,-1 1 0,1 0 0,0 0 0,-1-1 0,1 1 0,0 0 0,0 0-1,0 0 1,0 0 0,0 0 0,0 0 0,0 0 0,0 0 0,1 1-1,-1-1 1,0 0 0,0 1 0,1-1 0,1 0 0,2 0 0,0 0 0,0 0 0,0 1 0,0 0 0,0 0 0,0 0 0,0 0 0,0 1 0,0 0 0,0 0 1,0 0-1,0 1 0,4 2 0,-6-3 11,0 1 0,0 0 0,0 0 0,-1 0 0,1 0 0,-1 1 0,1-1 0,-1 1 0,0-1 0,0 1 0,0 0 0,0 0 0,0 0 1,-1 0-1,1 0 0,-1 0 0,0 1 0,0-1 0,0 0 0,0 6 0,1 4 56,-1 0 0,0 0 0,-1 1 0,0-1 0,-1 0 0,-4 21 0,-4 1 105,-14 37 0,7-26 45,16-45-222,-1-1 0,1 1 0,-1 0 0,1-1 0,0 1 0,0 0 0,0-1 0,-1 1 0,1 0 0,0-1 0,0 1 0,0 0 0,0-1 0,0 1 0,0 0 0,0 0 0,0-1 0,0 1 0,0 0 0,1-1 0,-1 1 0,0 0 0,0-1 0,1 1 0,-1 0 0,0-1 0,1 1 0,-1-1 0,1 1 0,-1-1 0,1 1 0,-1-1 0,1 1 0,-1-1 0,1 1 0,-1-1 0,1 0 0,0 1 0,-1-1 0,1 0 0,0 1 0,-1-1 0,1 0 0,0 0 0,-1 0-1,1 1 1,0-1 0,-1 0 0,1 0 0,0 0 0,-1 0 0,2-1 0,3 1-19,1-1 0,-1 0-1,-1 0 1,1 0 0,0-1 0,7-2-1,-2-2-81,-1 0 0,0 0 0,0-1 0,0 0 0,-1-1 0,0 1 0,10-15 0,19-27-2991</inkml:trace>
+  <inkml:trace contextRef="#ctx0" brushRef="#br0" timeOffset="817.69">756 117 9668,'-5'17'867,"-17"59"-762,21-71-114,0 0 1,0 0 0,0 0 0,1 0 0,0 0 0,0 0-1,0 0 1,1 0 0,-1 0 0,1 0 0,0-1 0,1 1 0,-1 0-1,1 0 1,0-1 0,0 1 0,0-1 0,1 1 0,0-1-1,0 0 1,0 0 0,0 0 0,4 3 0,-2-3-14,-1 0 1,1-1-1,0 0 1,0 0 0,1 0-1,-1-1 1,0 1-1,1-1 1,-1-1-1,1 1 1,0-1 0,0 0-1,0 0 1,-1 0-1,1-1 1,0 0-1,8-1 1,-10 0 11,0 1 0,0-1 0,0 0 0,-1 0 0,1-1 0,-1 1-1,1-1 1,-1 0 0,1 0 0,-1 0 0,0 0 0,0 0 0,0-1 0,0 1 0,0-1 0,-1 0 0,1 0 0,-1 0 0,0 0 0,0 0 0,0-1 0,0 1-1,-1-1 1,1 1 0,-1-1 0,0 0 0,1-4 0,2-11 83,-1-1 0,0 0 0,-2 0 0,-1-24 0,1-6-260,3 27-1310,3 0-1550</inkml:trace>
+  <inkml:trace contextRef="#ctx0" brushRef="#br0" timeOffset="1173.43">1053 183 7716,'0'0'752,"9"97"-784,8-61 32,2-1-16,0-7-48,-2-11-737,-5-14-1424,-5-3-1520</inkml:trace>
+  <inkml:trace contextRef="#ctx0" brushRef="#br0" timeOffset="1535.3">1023 118 8132,'0'0'226,"-22"14"-31,12-5-55,1-1 1,0 1-1,1 0 0,0 1 0,1 0 0,-1 0 1,2 1-1,0 0 0,0 0 0,-4 13 0,4-6-163,1-1 0,1 1 0,0 0-1,1 0 1,2 0 0,-1 24 0,4-41 3,-1 0 0,1 0 1,-1 0-1,1-1 0,-1 1 1,1 0-1,-1-1 0,1 0 1,0 1-1,-1-1 0,1 0 1,0 0-1,-1 0 0,1 0 1,0 0-1,-1 0 0,1 0 1,2-1-1,3 1-44,3-2-86,0 0-1,1 0 1,-1-1-1,0 0 1,0 0-1,-1-1 1,1-1 0,-1 0-1,1 0 1,-2 0-1,1-1 1,14-14-1,6-3-2442</inkml:trace>
+  <inkml:trace contextRef="#ctx0" brushRef="#br0" timeOffset="1904.83">1101 133 4114,'0'0'4082,"-2"18"-4072,2-10-10,-2 9 1,0-1 0,2 1 0,0-1 0,1 1 0,0-1 0,1 1 0,7 24 0,-7-36 0,0 0-1,0 0 1,0 0-1,1 0 0,0 0 1,0-1-1,0 1 0,6 6 1,-8-10-19,0 0 0,0 0 0,1 0 0,-1-1 0,0 1 0,1 0 0,-1 0 0,1-1 0,-1 1 0,1-1 0,-1 1 0,1-1 0,-1 0 0,1 0 0,-1 0 1,1 0-1,0 0 0,-1 0 0,1 0 0,-1 0 0,1 0 0,-1-1 0,1 1 0,-1-1 0,1 1 0,-1-1 0,1 0 0,-1 1 0,0-1 0,1 0 0,-1 0 0,0 0 0,0 0 0,1 0 0,0-1 0,93-87-3853,-83 73 3010,-6 2-809</inkml:trace>
+  <inkml:trace contextRef="#ctx0" brushRef="#br0" timeOffset="1905.83">1283 156 2321,'0'0'4418,"0"88"-4402,3-62 0,2 10-16,2 2 16,-1-1-16,-3-3 0,2-6-16,-3-6 0,1-10 16,1-12-192,-1 0-1585,-3-20-2321</inkml:trace>
+  <inkml:trace contextRef="#ctx0" brushRef="#br0" timeOffset="2251.38">1430 220 6867,'0'0'2257,"17"122"-2337,-7-77 96,-1-5-16,-1-6 0,-1-14-96,0-12-672,2-8-1441,-2-28-1457</inkml:trace>
+  <inkml:trace contextRef="#ctx0" brushRef="#br0" timeOffset="2621.79">1532 212 3057,'0'0'4330,"-3"-10"-4282,-6-29-26,9 36-23,0 1 0,0 0 0,0 0 1,1 0-1,-1 0 0,1 0 0,-1 0 0,1 0 1,0 0-1,0 0 0,0 0 0,0 0 1,0 0-1,0 0 0,1 0 0,1-2 0,-2 4-5,-1-1-1,0 0 1,1 1-1,-1-1 1,1 1-1,-1-1 1,1 1-1,-1-1 1,1 1-1,-1 0 1,1-1-1,-1 1 1,1 0-1,0-1 0,-1 1 1,1 0-1,0 0 1,-1-1-1,1 1 1,0 0-1,-1 0 1,1 0-1,0 0 1,-1 0-1,1 0 1,0 0-1,-1 0 1,1 0-1,0 0 1,-1 1-1,1-1 1,0 0-1,-1 0 0,1 1 1,-1-1-1,1 0 1,0 1-1,-1-1 1,1 0-1,-1 1 1,1-1-1,-1 1 1,1-1-1,-1 1 1,0-1-1,1 2 1,26 58 203,-20-40-145,17 32-1,-21-47-54,-1-1-1,1 0 1,0 0-1,0 0 1,1 0 0,-1 0-1,1-1 1,0 1-1,0-1 1,0 0 0,0 0-1,7 3 1,-10-5-6,1-1 1,0 1 0,-1 0-1,1-1 1,0 1 0,0-1-1,-1 1 1,1-1 0,0 0-1,0 0 1,0 0 0,-1 0-1,1 0 1,0 0 0,0-1-1,0 1 1,-1 0 0,1-1 0,0 0-1,-1 1 1,4-2 0,-3 0 9,0 0 0,0 0 0,1 0 0,-1 0 0,-1 0 0,1-1 0,0 1 1,0-1-1,-1 1 0,1-1 0,-1 1 0,1-4 0,2-6 55,0-1 0,-1 0 1,0 1-1,1-24 0,-3 24 45,-1 0 1,0 0 0,-1 0-1,0 0 1,0 0 0,-7-21-1,8 31-10,-1-1-1,0 0 0,0 1 1,0 0-1,0-1 1,0 1-1,-1 0 0,1-1 1,-1 1-1,1 0 0,-1 0 1,0 0-1,0 0 1,0 1-1,0-1 0,0 0 1,0 1-1,0 0 0,-1-1 1,1 1-1,-1 0 1,1 0-1,-1 0 0,1 0 1,-1 1-1,1-1 1,-1 1-1,1-1 0,-1 1 1,0 0-1,1 0 0,-1 0 1,0 1-1,1-1 1,-1 1-1,0-1 0,-2 2 1,1-1-18,1 1 1,-1 0 0,1 0-1,0 0 1,0 0 0,-1 0-1,1 1 1,1-1 0,-1 1-1,0 0 1,1 0 0,-1 0-1,1 0 1,0 0-1,0 1 1,0-1 0,-2 7-1,1-5-92,1 0 0,1 0 0,-1 0-1,1 0 1,0 1 0,0-1-1,0 0 1,1 1 0,-1-1 0,2 0-1,-1 1 1,1 5 0,1-9-467,1-6-800,3-25-4274</inkml:trace>
+</inkml:ink>
+</file>
+
+<file path=word/ink/ink10.xml><?xml version="1.0" encoding="utf-8"?>
+<inkml:ink xmlns:inkml="http://www.w3.org/2003/InkML">
+  <inkml:definitions>
+    <inkml:context xml:id="ctx0">
+      <inkml:inkSource xml:id="inkSrc0">
+        <inkml:traceFormat>
+          <inkml:channel name="X" type="integer" min="-2.14748E9" max="2.14748E9" units="cm"/>
+          <inkml:channel name="Y" type="integer" min="-2.14748E9" max="2.14748E9" units="cm"/>
+          <inkml:channel name="F" type="integer" max="32767" units="dev"/>
+        </inkml:traceFormat>
+        <inkml:channelProperties>
+          <inkml:channelProperty channel="X" name="resolution" value="1000" units="1/cm"/>
+          <inkml:channelProperty channel="Y" name="resolution" value="1000" units="1/cm"/>
+          <inkml:channelProperty channel="F" name="resolution" value="0" units="1/dev"/>
+        </inkml:channelProperties>
+      </inkml:inkSource>
+      <inkml:timestamp xml:id="ts0" timeString="2023-09-11T09:26:27.439"/>
+    </inkml:context>
+    <inkml:brush xml:id="br0">
+      <inkml:brushProperty name="width" value="0.05" units="cm"/>
+      <inkml:brushProperty name="height" value="0.05" units="cm"/>
+    </inkml:brush>
+  </inkml:definitions>
+  <inkml:trace contextRef="#ctx0" brushRef="#br0">55 40 2097,'0'0'5314,"-54"-19"-5282,54 16-16,0 0 0,0-1 0,0 0-16,0 1-32,0 1-32,5 1-496,6 1-256,2 0-609,2 0-2193</inkml:trace>
+</inkml:ink>
+</file>
+
+<file path=word/ink/ink2.xml><?xml version="1.0" encoding="utf-8"?>
+<inkml:ink xmlns:inkml="http://www.w3.org/2003/InkML">
+  <inkml:definitions>
+    <inkml:context xml:id="ctx0">
+      <inkml:inkSource xml:id="inkSrc0">
+        <inkml:traceFormat>
+          <inkml:channel name="X" type="integer" min="-2.14748E9" max="2.14748E9" units="cm"/>
+          <inkml:channel name="Y" type="integer" min="-2.14748E9" max="2.14748E9" units="cm"/>
+          <inkml:channel name="F" type="integer" max="32767" units="dev"/>
+        </inkml:traceFormat>
+        <inkml:channelProperties>
+          <inkml:channelProperty channel="X" name="resolution" value="1000" units="1/cm"/>
+          <inkml:channelProperty channel="Y" name="resolution" value="1000" units="1/cm"/>
+          <inkml:channelProperty channel="F" name="resolution" value="0" units="1/dev"/>
+        </inkml:channelProperties>
+      </inkml:inkSource>
+      <inkml:timestamp xml:id="ts0" timeString="2023-09-11T09:27:32.350"/>
+    </inkml:context>
+    <inkml:brush xml:id="br0">
+      <inkml:brushProperty name="width" value="0.05" units="cm"/>
+      <inkml:brushProperty name="height" value="0.05" units="cm"/>
+    </inkml:brush>
+  </inkml:definitions>
+  <inkml:trace contextRef="#ctx0" brushRef="#br0">7 17 4114,'0'0'469,"1"20"-343,-1 19-168,3 112 982,-1-116-540,2 0 1,11 51-1,-13-79-384,0 0 0,0 0 0,1-1 0,0 1 0,0-1-1,0 1 1,1-1 0,0-1 0,0 1 0,1 0-1,0-1 1,0 0 0,10 8 0,-10-9-28,0-1 0,0-1 0,1 1 0,-1-1-1,1 0 1,-1 0 0,1 0 0,0-1 0,0 0 0,0 0 0,0 0 0,0-1 0,0 0 0,0 0 0,0-1 0,11-1-1,-10 0 36,0 0 0,-1 0 0,1-1 0,0 0 0,-1 0-1,1 0 1,8-6 0,-12 7-110,0-1-1,0 1 1,-1 0 0,1-1-1,0 1 1,-1-1 0,1 0-1,-1 0 1,0 0 0,0 0-1,0 0 1,-1-1 0,1 1-1,-1 0 1,0-1 0,2-4 0,-2-18-2074</inkml:trace>
+  <inkml:trace contextRef="#ctx0" brushRef="#br0" timeOffset="390.98">116 368 5859,'0'0'1344,"32"-43"-1888,-28 17-352,-4 2-1505</inkml:trace>
+  <inkml:trace contextRef="#ctx0" brushRef="#br0" timeOffset="391.98">25 240 3522,'0'0'5042,"-24"-70"-5202,56 24 304,8-5-144,-1 10-464,-1 10-5619</inkml:trace>
+  <inkml:trace contextRef="#ctx0" brushRef="#br0" timeOffset="780.04">647 230 5090,'0'0'296,"-1"18"-149,0 18-64,3 41-1,-1-63-68,1 1 0,1-1-1,0 0 1,1 0 0,0 0 0,1 0-1,8 16 1,-9-25-29,-1 1 0,1-1 0,-1 0 0,1 0 0,1-1 0,8 8-1,-12-11 11,0 0-1,0 0 0,0 0 0,0-1 0,0 1 0,0-1 0,0 1 0,0-1 0,0 1 0,0-1 0,0 1 0,0-1 0,0 0 0,1 0 0,-1 1 0,0-1 0,0 0 1,0 0-1,0 0 0,1-1 0,-1 1 0,0 0 0,0 0 0,0 0 0,0-1 0,0 1 0,0-1 0,0 1 0,0-1 0,0 1 0,0-1 0,0 0 0,0 1 0,0-1 1,0 0-1,0 0 0,0 1 0,-1-1 0,1 0 0,0 0 0,-1 0 0,1 0 0,-1 0 0,1 0 0,0-2 0,3-7 150,0 1-1,-1 0 1,-1-1 0,1 0-1,-2 0 1,2-17-1,-2-66 868,-1 56-911,-1 20-104,2 11-509,3 13-225,2 2 347,13 19-1778</inkml:trace>
+  <inkml:trace contextRef="#ctx0" brushRef="#br0" timeOffset="1154">984 518 6403,'0'0'811,"-5"-18"-542,-33-155 17,35 159-276,-1-15 52,20 49-91,-13-16 29,17 21 80,2-1-1,0 0 0,2-2 1,39 30-1,-35-41-89,-27-10 8,-1-1 1,1 0 0,0 0-1,-1 0 1,1 0 0,-1 0 0,1 1-1,0-1 1,-1 0 0,1-1-1,-1 1 1,1 0 0,0 0-1,-1 0 1,1 0 0,-1 0-1,1-1 1,0 1 0,-1 0-1,1 0 1,-1-1 0,1 1 0,-1 0-1,1-1 1,-1 1 0,0-1-1,1 1 1,-1 0 0,1-1-1,-1 1 1,0-1 0,1 1-1,-1-1 1,0 0 0,1 1 0,-1-1-1,0 1 1,0-1 0,0 1-1,0-1 1,0 0 0,1 1-1,-1-1 1,0 0 0,0-18 121,1 1-1,-2 0 1,-1 0 0,0-1 0,-1 1 0,-1 1-1,0-1 1,-2 1 0,0-1 0,-13-24 0,18 41-312,13 17-2124,2 2-152</inkml:trace>
+  <inkml:trace contextRef="#ctx0" brushRef="#br0" timeOffset="1155">1243 254 7443,'0'0'209,"27"107"-193,-11-62 32,1-7-48,-2-11-16,1-17-65,-4-10-1807,-4-14-1922</inkml:trace>
+  <inkml:trace contextRef="#ctx0" brushRef="#br0" timeOffset="1583.86">1582 138 6147,'0'0'886,"-12"16"-569,11-15-311,-12 16 42,1 1-1,1 0 1,1 0 0,0 1-1,2 1 1,0-1-1,-6 23 1,10-20-50,1 0 0,-1 43 1,4-64-9,0 1 0,0-1 0,1 0 0,-1 1 0,0-1 0,1 0 1,-1 1-1,1-1 0,0 0 0,-1 1 0,1-1 0,0 0 1,0 0-1,0 0 0,-1 0 0,1 0 0,0 0 0,1 0 1,-1 0-1,0 0 0,0 0 0,0-1 0,0 1 0,1 0 0,-1-1 1,0 1-1,1-1 0,-1 1 0,0-1 0,1 0 0,-1 1 1,1-1-1,-1 0 0,0 0 0,1 0 0,-1 0 0,1 0 0,2-1 1,2 0-6,0 1 1,0-1-1,0 0 0,0-1 1,-1 1-1,1-1 1,0-1-1,7-3 1,31-23 214,-43 10-6,-3-16-113,2-48 2,1 78-86,-1 0 0,1 0-1,0 0 1,0 0 0,0 0-1,1 1 1,-1-1 0,1 1-1,0-1 1,1 1 0,-1 0 0,1-1-1,3-3 1,-4 6-6,-1 1 0,0 0 0,1 0 0,-1 0 0,1 0 0,-1 0 0,1 0 0,-1 0 0,1 0 0,0 1 0,0-1 0,-1 1 0,1-1 0,0 1 0,0 0 0,-1 0 0,1-1 0,0 1 0,0 0 0,0 1 0,-1-1 0,1 0 0,0 0 0,0 1 1,-1-1-1,1 1 0,0 0 0,0-1 0,-1 1 0,1 0 0,-1 0 0,1 0 0,-1 0 0,1 0 0,0 2 0,5 3 8,0 0 1,-1 1 0,0 0-1,0 0 1,7 11-1,39 78 144,-40-69-127,2-1 1,32 46-1,-44-72-504,-2-8-1497</inkml:trace>
+  <inkml:trace contextRef="#ctx0" brushRef="#br0" timeOffset="1584.86">1692 337 7059,'0'0'1841,"106"-38"-3890</inkml:trace>
+  <inkml:trace contextRef="#ctx0" brushRef="#br0" timeOffset="2230.82">2313 76 5426,'0'0'2660,"3"20"-2545,2 23-112,14 49-1,-15-75-2,1-1-1,0 0 0,1 0 1,1-1-1,1 0 0,0 0 1,16 22-1,-23-36-50,-2-17-101,-1 9 102,1 0-1,-1 0 1,0 1 0,-1-1-1,0 1 1,0 0-1,0-1 1,-1 1-1,0 1 1,0-1 0,0 1-1,-1-1 1,-7-5-1,-9-8-152,-47-32 0,42 33 464,26 17-261,1 1 0,-1 0 0,0-1 0,0 1 0,0 0-1,0-1 1,1 1 0,-1 0 0,0-1 0,0 1 0,1 0 0,-1-1-1,0 1 1,1 0 0,-1 0 0,0-1 0,1 1 0,-1 0-1,0 0 1,1 0 0,-1-1 0,1 1 0,-1 0 0,0 0 0,1 0-1,-1 0 1,1 0 0,-1 0 0,0 0 0,1 0 0,-1 0 0,1 0-1,-1 0 1,1 0 0,25-5-130,-20 4 151,53-13-22,-42 8 8,1 1 1,-1 2-1,1 0 0,0 0 1,0 2-1,30 0 0,-45 2-5,-1 0-1,0 0 0,0 0 1,1 0-1,-1 0 0,0 0 0,0 0 1,0 1-1,-1-1 0,1 0 1,0 1-1,0 0 0,-1 0 1,1-1-1,-1 1 0,1 0 1,-1 0-1,0 0 0,0 0 1,0 1-1,0-1 0,0 0 1,0 4-1,3 7 67,0 1 0,2 24 1,-4-27 1,0 8 42,-1-6 2,1 0 0,0 0 0,1 0 0,4 12 0,-6-23-112,-1 0 0,1 0-1,-1-1 1,1 1 0,0 0-1,0-1 1,0 1 0,0 0-1,0-1 1,0 0 0,0 1-1,0-1 1,1 1 0,-1-1-1,1 0 1,-1 0 0,0 0-1,1 0 1,0 0 0,-1 0-1,1 0 1,0-1 0,-1 1 0,1-1-1,0 1 1,0-1 0,0 1-1,-1-1 1,1 0 0,0 0-1,0 0 1,0 0 0,-1 0-1,1-1 1,0 1 0,2-1-1,0-1-1,-1 0-1,1 1 0,-1-2 1,0 1-1,0 0 0,0-1 0,0 1 1,0-1-1,-1 0 0,1 0 1,-1 0-1,0 0 0,0-1 0,0 1 1,0 0-1,0-1 0,1-7 1,3-3 27,-2-1 1,0 0 0,2-17 0,-5 28-24,1-8-3,-1 1 0,0 0 1,-1-19-1,0 28 1,0 0-1,0 0 1,0 0-1,-1 0 0,1 0 1,-1 0-1,1 0 1,-1 1-1,0-1 1,1 0-1,-1 0 0,0 1 1,0-1-1,0 0 1,-1 1-1,1-1 1,0 1-1,0 0 0,-1-1 1,1 1-1,-1 0 1,1 0-1,-1 0 1,0 0-1,1 0 0,-1 0 1,0 0-1,-2 0 1,-5-1 30,0 1 1,0 0-1,0 1 1,0 0 0,0 0-1,0 1 1,0 0-1,0 1 1,0 0-1,0 0 1,-14 7 0,21-9-16,11-26-348,30-42-693,-24 38-2487</inkml:trace>
+  <inkml:trace contextRef="#ctx0" brushRef="#br0" timeOffset="2624.57">2736 262 7363,'0'0'1249,"0"-15"-1070,0-10-199,-1-5 35,1 1 0,1-1 0,9-50 0,-10 79-28,1 0 0,-1 0 0,0 1 1,0-1-1,1 0 0,-1 0 0,0 0 1,1 0-1,-1 1 0,1-1 0,-1 0 1,1 0-1,-1 1 0,1-1 0,0 0 1,-1 1-1,1-1 0,0 0 0,0 1 4,-1 0 0,1 0-1,-1 0 1,1 0 0,-1 0-1,1 0 1,-1 0 0,1 0-1,-1 0 1,0 0 0,1 0-1,-1 1 1,1-1 0,-1 0-1,0 0 1,1 0 0,-1 1-1,1-1 1,-1 0 0,0 1-1,1-1 1,-1 0 0,0 1-1,0-1 1,1 1 0,17 30-197,-15-25 264,6 12-17,7 16 24,28 40 0,-39-66-61,1 0 0,0 0 0,0-1 0,1 0 1,0 0-1,0 0 0,1-1 0,0 0 0,0-1 0,11 7 1,-17-11-12,0-1 1,-1 1-1,1 0 1,0-1-1,0 1 1,0-1-1,0 1 1,0-1-1,-1 0 1,1 0-1,4 0 1,-5 0 3,-1 0 0,1-1-1,0 1 1,0 0 0,-1-1 0,1 1 0,0 0 0,-1-1 0,1 1-1,-1-1 1,1 1 0,0-1 0,-1 1 0,1-1 0,-1 1 0,1-1-1,-1 0 1,0 1 0,1-1 0,0-1 0,0-3 4,0 0 1,0 0 0,0 0-1,-1 0 1,0 0-1,0 0 1,-1-6-1,1-5 72,0-143-351,4 145-1221,6 8-1254</inkml:trace>
+  <inkml:trace contextRef="#ctx0" brushRef="#br0" timeOffset="2993">3204 6 7619,'0'0'1148,"-9"16"-700,8-15-438,-9 17-5,0 0 1,2 0-1,0 0 1,1 1-1,1 0 0,-5 24 1,9 6-62,2-48 49,0-1 0,0 1 1,0 0-1,0-1 0,0 1 1,1 0-1,-1-1 0,0 1 0,1-1 1,-1 1-1,0-1 0,1 1 1,-1 0-1,1-1 0,-1 1 0,1-1 1,-1 0-1,1 1 0,-1-1 0,1 1 1,-1-1-1,1 0 0,-1 1 1,1-1-1,0 0 0,-1 0 0,1 0 1,0 1-1,-1-1 0,1 0 1,0 0-1,0 0 0,29 0-199,-19 0 130,82-6-85,-63 2 171,0 2 0,41 3 0,-69-1-3,1 0 0,-1 1-1,1-1 1,0 1 0,-1 0 0,1 0 0,-1 0 0,0 0-1,1 0 1,-1 1 0,0-1 0,0 1 0,1 0 0,-1-1-1,0 1 1,-1 0 0,1 0 0,0 0 0,-1 0 0,1 1-1,-1-1 1,1 0 0,-1 1 0,0-1 0,0 0 0,0 1-1,-1 0 1,2 4 0,0 3 27,-1 0-1,0 1 1,0-1 0,-1 0-1,-3 21 1,3-31-53,0 0 0,0 0-1,0 1 1,1-1 0,-1 0 0,0 0-1,0 1 1,0-1 0,0 0 0,0 1-1,0-1 1,0 0 0,0 0 0,0 1-1,0-1 1,0 0 0,-1 0 0,1 1-1,0-1 1,0 0 0,0 0 0,0 1-1,0-1 1,0 0 0,-1 0 0,1 0-1,0 1 1,0-1 0,0 0 0,0 0-1,-1 0 1,1 1 0,0-1-1,0 0 1,-1 0 0,1 0 0,0 0-1,0 0 1,-1 0 0,1 0 0,0 1-1,0-1 1,-1 0 0,1 0 0,0 0-1,0 0 1,-1 0 0,1 0 0,0 0-1,0 0 1,-1 0 0,1-1 0,0 1-1,0 0 1,-1 0 0,1 0 0,0 0-1,0 0 1,-1-1 0,-3-10-2211</inkml:trace>
+  <inkml:trace contextRef="#ctx0" brushRef="#br0" timeOffset="2994">3542 361 6211,'0'0'3457,"-9"-31"-7378</inkml:trace>
+</inkml:ink>
+</file>
+
+<file path=word/ink/ink3.xml><?xml version="1.0" encoding="utf-8"?>
+<inkml:ink xmlns:inkml="http://www.w3.org/2003/InkML">
+  <inkml:definitions>
+    <inkml:context xml:id="ctx0">
+      <inkml:inkSource xml:id="inkSrc0">
+        <inkml:traceFormat>
+          <inkml:channel name="X" type="integer" min="-2.14748E9" max="2.14748E9" units="cm"/>
+          <inkml:channel name="Y" type="integer" min="-2.14748E9" max="2.14748E9" units="cm"/>
+          <inkml:channel name="F" type="integer" max="32767" units="dev"/>
+        </inkml:traceFormat>
+        <inkml:channelProperties>
+          <inkml:channelProperty channel="X" name="resolution" value="1000" units="1/cm"/>
+          <inkml:channelProperty channel="Y" name="resolution" value="1000" units="1/cm"/>
+          <inkml:channelProperty channel="F" name="resolution" value="0" units="1/dev"/>
+        </inkml:channelProperties>
+      </inkml:inkSource>
+      <inkml:timestamp xml:id="ts0" timeString="2023-09-11T09:27:28.293"/>
+    </inkml:context>
+    <inkml:brush xml:id="br0">
+      <inkml:brushProperty name="width" value="0.05" units="cm"/>
+      <inkml:brushProperty name="height" value="0.05" units="cm"/>
+    </inkml:brush>
+  </inkml:definitions>
+  <inkml:trace contextRef="#ctx0" brushRef="#br0">690 183 2609,'0'0'1446,"-15"-3"-685,-4-2-517,4 1 203,-1 0 0,-29-2-1,42 5-330,-1-1-1,0 1 1,1-1-1,-1-1 1,1 1-1,0 0 1,0-1-1,0 1 1,0-1-1,0 0 1,1 0-1,-1 0 1,1-1-1,0 1 1,0 0-1,-2-5 1,-20-23 356,22 29-381,0 0-1,0 0 1,0 1-1,-1-1 1,1 1-1,0-1 1,-1 1-1,1 0 1,-1 0-1,1 0 1,-1 0 0,1 1-1,-1-1 1,0 1-1,-3-1 1,5 1-14,2 1-86,-1 0-1,1 0 0,0 0 1,-1 0-1,1 0 1,0 0-1,-1 0 1,1 0-1,0 0 1,0 0-1,0 0 1,0 0-1,0-1 0,0 1 1,0 0-1,0-1 1,1 1-1,-1-1 1,0 1-1,0-1 1,0 0-1,3 1 0,30 6-21,29-4-9,64-6-1,-77 0 56,1 2-1,86 11 1,-120-7-2,0 0 1,30 13-1,-40-14-4,-1 1 1,1 0-1,-1 1 0,0-1 1,0 1-1,0 0 0,0 1 1,-1 0-1,9 8 0,-13-10 2,1-1 0,-1 1 0,0 0 0,0 0 0,0 0 0,0 0 0,0 0 0,-1 0 0,1 0 0,-1 1 0,0-1 0,0 0-1,0 0 1,0 0 0,-1 4 0,0 2 34,-1 0-1,0 0 0,-7 18 1,-13 17 4,-1-1 1,-43 60 0,18-31-23,39-58-24,-4 9 1,-1-1-1,-2 0 1,0-2-1,-21 22 1,37-42-2,-1 1-1,1-1 1,0 1 0,-1-1-1,1 1 1,0-1 0,-1 0-1,1 1 1,-1-1 0,1 1-1,-1-1 1,1 0 0,-1 0-1,0 1 1,1-1 0,-1 0-1,1 0 1,-1 1 0,0-1-1,1 0 1,-1 0 0,1 0-1,-1 0 1,0 0 0,1 0-1,-1 0 1,1 0 0,-1 0-1,0 0 1,1-1 0,-1 1 0,1 0-1,-1 0 1,0 0 0,1-1-1,-1 0 1,-9-21 93,8 16-84,-3-10-7,-83-239 33,74 223-21,-2 1 1,-1 0-1,-2 1 0,0 1 0,-43-47 1,36 50 92,16 15 61,-1 1 0,-14-21 0,22 27-164,0 0 1,1-1 0,0 1 0,0-1 0,0 1-1,0-1 1,1 0 0,0 0 0,0 0-1,0 1 1,0-1 0,1-5 0,0 9-12,0 1 1,0 0-1,0 0 1,0 0 0,0-1-1,0 1 1,0 0-1,0 0 1,0 0 0,0-1-1,0 1 1,0 0-1,0 0 1,0 0-1,0 0 1,1-1 0,-1 1-1,0 0 1,0 0-1,0 0 1,0 0 0,0-1-1,0 1 1,1 0-1,-1 0 1,0 0-1,0 0 1,0 0 0,0 0-1,1 0 1,-1 0-1,0-1 1,0 1 0,0 0-1,1 0 1,-1 0-1,0 0 1,0 0-1,0 0 1,0 0 0,1 0-1,-1 0 1,0 0-1,1 0 1,11 6-186,11 12-544,8 22-2206,2 11-2879</inkml:trace>
+  <inkml:trace contextRef="#ctx0" brushRef="#br0" timeOffset="1653.16">90 846 688,'0'0'3178,"-8"0"-2541,-32 0 286,36 17-762,-12 79 290,5 0 1,1 114 0,10-205-441,0-1 1,1 0-1,0 0 1,0 1-1,0-1 0,0 0 1,1 0-1,-1 0 1,1 0-1,0 0 1,5 6-1,34 38 44,-13-19-44,41 64 79,-44-56 21,35 38 0,-54-68-110,0 0 1,1-1-1,0 0 0,1 0 1,-1-1-1,1 1 1,0-2-1,0 1 0,1-1 1,-1 0-1,1-1 1,0 0-1,0-1 0,0 0 1,0 0-1,0 0 1,1-2-1,17 1 0,152-9 211,-127 4-149,-15 2-31,0 0 121,-1-1 0,43-10 0,-66 10-169,0 1 0,-1 1 0,18-1 0</inkml:trace>
+  <inkml:trace contextRef="#ctx0" brushRef="#br0" timeOffset="2782.73">1347 1288 5234,'0'0'326,"5"19"-241,31 124-50,5 102 557,-35-208-245,-1-15 22,-3-31-344,-6-38-104,0 33 104,-1 0 0,-1 0 0,0 0 0,-1 1 1,0 0-1,-1 0 0,-1 1 0,0 0 0,0 0 0,-1 1 0,-1 0 0,0 1 1,0 0-1,-1 1 0,0 0 0,-1 1 0,0 1 0,-20-10 0,32 17-23,1 0-1,-1-1 1,1 1-1,-1-1 1,1 1-1,-1-1 0,1 1 1,0-1-1,-1 1 1,1-1-1,0 1 1,-1-1-1,1 0 0,0 1 1,0-1-1,0 1 1,-1-1-1,1 0 1,0 1-1,0-1 0,0 0 1,0 1-1,0-1 1,0 0-1,0 1 1,0-1-1,0 1 0,1-1 1,-1 0-1,0 1 1,0-1-1,1 1 1,-1-1-1,0 0 0,0 1 1,1-1-1,-1 1 1,1-1-1,-1 1 1,1-1-1,-1 1 0,1-1 1,18-21-90,-9 13 79,0 1-1,1 1 1,0-1 0,0 2 0,22-10 0,-26 13-8,0 1 0,0 0 1,1 0-1,-1 1 0,1 0 0,-1 0 0,1 0 1,-1 1-1,1 1 0,-1-1 0,12 3 1,-13-1 21,-1 0 0,1 0 0,-1 1 0,0 0 1,0 0-1,0 0 0,0 1 0,-1-1 1,0 1-1,1 0 0,-1 0 0,0 1 0,5 7 1,7 11 102,19 38 0,-25-44-75,13 25 24,-1-6 16,27 66 0,-49-101 138,-2-1-193,0-1 1,0 0-1,-1 0 1,1 0-1,0 0 0,0 0 1,0 0-1,0 0 0,1 0 1,-1-1-1,0 1 1,0-1-1,1 0 0,-1 1 1,-2-5-1,-2-1 3,-9-8-32,1-2 1,0 0-1,1-1 1,-14-23-1,22 30 4,0 0 0,0 0-1,1 0 1,0-1 0,1 1-1,1-1 1,-1 0 0,2 1 0,-1-19-1,2 28 0,0 0-1,0 0 0,0 0 0,0 1 1,0-1-1,1 0 0,-1 0 0,1 0 1,-1 1-1,1-1 0,-1 0 0,1 1 1,0-1-1,0 1 0,0-1 0,0 0 1,0 1-1,0 0 0,1-1 0,-1 1 1,0 0-1,1 0 0,-1 0 0,1 0 1,-1 0-1,1 0 0,-1 0 0,1 0 1,0 0-1,-1 1 0,1-1 0,0 1 1,0-1-1,-1 1 0,1 0 0,0 0 1,3 0-1,-1 0-5,0 0 1,0 0 0,0 1-1,0 0 1,0-1-1,0 2 1,0-1 0,0 0-1,0 1 1,0 0-1,0 0 1,-1 0 0,1 0-1,-1 0 1,4 4-1,1 2 37,-1 0-1,0 1 1,-1 0-1,0 0 1,0 0-1,-1 1 1,0 0-1,-1 0 1,0 0-1,0 1 0,-1-1 1,2 15-1,-1 10 40,-1 1 0,-2 50 1,-1-52-59,2-33-37,0-1-1,1 1 0,-1 0 0,0-1 1,0 0-1,1 1 0,-1-1 0,0 0 1,0 0-1,1 0 0,-1-1 1,0 1-1,4-1 0,4-2 30,-1 0 0,1 1 0,0 1-1,-1 0 1,1 0 0,0 1 0,0 0 0,0 1-1,0 0 1,-1 0 0,1 1 0,0 0 0,13 6-1,-17-6-7,0 0 0,-1 0-1,1-1 1,0 0-1,0 0 1,0 0-1,0 0 1,8-1-1,-11-1 6,-1 1 0,1-1 0,-1 1 1,1-1-1,-1 0 0,0 1 0,0-1 0,1-1 0,-1 1 0,0 0 0,0 0 0,0-1 0,0 1 0,0-1 0,-1 0 0,1 0 0,0 1 0,-1-1 0,1 0 0,-1 0 0,0 0 0,2-4 0,3-7 43,-2 1-1,1-2 1,-2 1 0,1 0-1,-2-1 1,0 1-1,-1-1 1,0-24-1,-1 36-24,0-1 0,0 1 0,-1 0 0,1-1-1,-1 1 1,1 0 0,-1-1 0,0 1-1,0 0 1,0 0 0,0-1 0,0 1-1,0 0 1,-1 0 0,1 0 0,-1 1-1,1-1 1,-1 0 0,0 1 0,-3-4 0,1 3 13,-1-1 1,1 1-1,0 0 1,-1 0 0,1 1-1,-1 0 1,0-1-1,0 1 1,1 1 0,-8-1-1,6 0 18,0 1-1,0 0 0,1 0 1,-1 0-1,0 1 1,0 0-1,0 0 0,0 1 1,0 0-1,1 0 1,-1 0-1,1 0 0,0 1 1,-1 0-1,1 0 0,0 0 1,1 1-1,-6 4 1,7-2-26,-1-1 0,1 1 1,0 0-1,1 0 0,-1 0 1,1 0-1,0 0 0,1 1 1,0-1-1,-1 11 0,1-14-25,1-1 1,0 0-1,0 1 0,0-1 0,0 0 0,0 1 1,0-1-1,1 1 0,-1-1 0,1 0 0,0 0 1,-1 1-1,1-1 0,0 0 0,0 0 0,1 0 1,-1 0-1,0 0 0,1 0 0,-1 0 0,1 0 1,0 0-1,-1-1 0,1 1 0,0-1 0,0 1 1,0-1-1,0 0 0,0 0 0,4 2 0,-1-2-127,-1 0 0,0-1 0,0 1-1,1-1 1,-1 0 0,0 0 0,1-1 0,-1 1-1,0-1 1,1 0 0,-1 0 0,0 0-1,0 0 1,0-1 0,0 0 0,7-4 0,-3-1-812,-1 0 1,0 0 0,10-13 0</inkml:trace>
+  <inkml:trace contextRef="#ctx0" brushRef="#br0" timeOffset="3202.93">2123 1321 7299,'0'15'1043,"0"5"-1031,1-1-1,1 1 1,1-1-1,1 0 1,0 0-1,11 29 1,-10-38-13,8 21-1,1-1 1,1 0 0,30 42 0,-45-71-17,1 0-1,-1 0 1,1-1 0,-1 1-1,1 0 1,0 0-1,-1-1 1,1 1-1,0-1 1,-1 1 0,1 0-1,0-1 1,0 1-1,0-1 1,0 0 0,-1 1-1,1-1 1,0 0-1,0 1 1,0-1-1,0 0 1,1 0 0,-1 0 6,0-1 0,0 1 0,0-1 1,-1 1-1,1-1 0,0 1 1,-1-1-1,1 1 0,0-1 0,-1 0 1,1 1-1,-1-1 0,1 0 0,-1 1 1,1-1-1,-1 0 0,1 0 0,-1 0 1,0-1-1,4-8-1,-2 0 1,0 0-1,2-15 0,-2 11 93,2-5-929,1-1 1,14-32-1,-10 31-2632</inkml:trace>
+  <inkml:trace contextRef="#ctx0" brushRef="#br0" timeOffset="3681.43">2479 1772 7283,'0'0'369,"-1"-19"-460,-5-298 198,6 317-111,0-1 0,0 1 0,0-1 1,0 0-1,0 1 0,0-1 0,0 1 0,0-1 1,0 1-1,0-1 0,0 1 0,0-1 1,0 1-1,0-1 0,1 1 0,-1-1 1,0 1-1,0-1 0,0 1 0,1 0 1,-1-1-1,0 1 0,1-1 0,-1 1 1,0 0-1,1-1 0,-1 1 0,1 0 1,-1-1-1,1 1 0,-1 0 0,0-1 1,1 1-1,-1 0 0,1 0 0,-1 0 1,1 0-1,-1-1 0,1 1 0,0 0 1,-1 0-1,1 0 0,-1 0 0,1 0 1,-1 0-1,1 0 0,-1 1 0,1-1 1,-1 0-1,1 0 0,-1 0 0,1 0 1,-1 1-1,1-1 0,-1 0 0,0 0 1,1 1-1,-1-1 0,1 0 0,-1 1 1,0-1-1,1 0 0,0 2 0,25 24-188,59 117 592,-16-23-279,-67-116-165,0-1 0,1 1-1,-1-1 1,1 0 0,0 1 0,0-1 0,5 4 0,-3-7-1599,-5-5-1172</inkml:trace>
+  <inkml:trace contextRef="#ctx0" brushRef="#br0" timeOffset="3682.43">2486 1675 7475,'0'0'1569,"91"-45"-2177,-19-6 608,1-8-2433</inkml:trace>
+</inkml:ink>
+</file>
+
+<file path=word/ink/ink4.xml><?xml version="1.0" encoding="utf-8"?>
+<inkml:ink xmlns:inkml="http://www.w3.org/2003/InkML">
+  <inkml:definitions>
+    <inkml:context xml:id="ctx0">
+      <inkml:inkSource xml:id="inkSrc0">
+        <inkml:traceFormat>
+          <inkml:channel name="X" type="integer" min="-2.14748E9" max="2.14748E9" units="cm"/>
+          <inkml:channel name="Y" type="integer" min="-2.14748E9" max="2.14748E9" units="cm"/>
+          <inkml:channel name="F" type="integer" max="32767" units="dev"/>
+        </inkml:traceFormat>
+        <inkml:channelProperties>
+          <inkml:channelProperty channel="X" name="resolution" value="1000" units="1/cm"/>
+          <inkml:channelProperty channel="Y" name="resolution" value="1000" units="1/cm"/>
+          <inkml:channelProperty channel="F" name="resolution" value="0" units="1/dev"/>
+        </inkml:channelProperties>
+      </inkml:inkSource>
+      <inkml:timestamp xml:id="ts0" timeString="2023-09-11T09:27:07.720"/>
+    </inkml:context>
+    <inkml:brush xml:id="br0">
+      <inkml:brushProperty name="width" value="0.05" units="cm"/>
+      <inkml:brushProperty name="height" value="0.05" units="cm"/>
+    </inkml:brush>
+  </inkml:definitions>
+  <inkml:trace contextRef="#ctx0" brushRef="#br0">3 20 2513,'0'0'4642,"-1"-1"-4613,1 1-1,0-1 0,0 1 0,-1-1 1,1 1-1,0-1 0,0 0 1,0 1-1,-1-1 0,1 1 1,0-1-1,0 0 0,0 1 1,0-1-1,0 0 0,0 1 0,0-1 1,0 1-1,1-1 0,-1 0 1,0 1-1,1-2 0,30-1-2,1 2 0,61 4 0,-87-3-23,-1 1-1,1 0 1,-1 0 0,0 0 0,1 1 0,-1-1 0,0 1 0,0 0 0,0 1 0,0-1 0,-1 1 0,1 0 0,-1 0 0,1 1-1,5 5 1,-7-4-1,1 0-1,-1 0 1,0 0-1,0 1 0,0-1 1,-1 1-1,0 0 1,0 0-1,0 0 1,-1 0-1,0 0 0,0 0 1,0 11-1,0 209 183,0 2-22,2-177-131,3 1-1,15 70 1,-13-93 5,-4-16 5,0 1 1,-1-1-1,-1 1 0,0-1 1,-1 1-1,0 20 0,-2-31 29,0-1 0,0 1 0,0 0 0,-1 0 1,1-1-1,0 1 0,-1-1 0,0 0 0,0 1 0,1-1 0,-1 0 0,-1 0 0,1 0 0,0 0 0,0 0 0,-1-1 0,1 1 0,-1-1 0,1 1 0,-1-1 0,0 0 0,0 0 0,-4 1 0,-10 3 62,0-1-1,-28 4 1,40-7-119,-64 4 315,48-5-150,0 1 0,-33 7 0,53-8-184,1 0 0,-1 0 1,0 0-1,1 0 0,-1 0 0,0 0 0,1 1 0,-1-1 1,1 0-1,-1 0 0,0 0 0,1 0 0,-1 1 1,1-1-1,-1 0 0,1 1 0,-1-1 0,1 0 0,-1 1 1,1-1-1,-1 1 0,1-1 0,0 1 0,-1-1 1,1 1-1,-1-1 0,1 1 0,0-1 0,0 1 0,-1-1 1,1 1-1,0 0 0,0-1 0,0 1 0,0-1 1,-1 1-1,1 0 0,0-1 0,0 1 0,0-1 0,1 1 1,-1 0-1,0-1 0,0 1 0,0 0 0,0-1 1,0 1-1,1-1 0,-1 2 0,2-1-90,-1 1 1,0 0-1,1-1 1,-1 1-1,1-1 0,-1 1 1,1-1-1,0 1 0,0-1 1,0 0-1,0 0 1,2 1-1,22 3-2142</inkml:trace>
+</inkml:ink>
+</file>
+
+<file path=word/ink/ink5.xml><?xml version="1.0" encoding="utf-8"?>
+<inkml:ink xmlns:inkml="http://www.w3.org/2003/InkML">
+  <inkml:definitions>
+    <inkml:context xml:id="ctx0">
+      <inkml:inkSource xml:id="inkSrc0">
+        <inkml:traceFormat>
+          <inkml:channel name="X" type="integer" min="-2.14748E9" max="2.14748E9" units="cm"/>
+          <inkml:channel name="Y" type="integer" min="-2.14748E9" max="2.14748E9" units="cm"/>
+          <inkml:channel name="F" type="integer" max="32767" units="dev"/>
+        </inkml:traceFormat>
+        <inkml:channelProperties>
+          <inkml:channelProperty channel="X" name="resolution" value="1000" units="1/cm"/>
+          <inkml:channelProperty channel="Y" name="resolution" value="1000" units="1/cm"/>
+          <inkml:channelProperty channel="F" name="resolution" value="0" units="1/dev"/>
+        </inkml:channelProperties>
+      </inkml:inkSource>
+      <inkml:timestamp xml:id="ts0" timeString="2023-09-11T09:27:07.100"/>
+    </inkml:context>
+    <inkml:brush xml:id="br0">
+      <inkml:brushProperty name="width" value="0.05" units="cm"/>
+      <inkml:brushProperty name="height" value="0.05" units="cm"/>
+    </inkml:brush>
+  </inkml:definitions>
+  <inkml:trace contextRef="#ctx0" brushRef="#br0">267 34 1921,'0'0'2825,"-18"-19"-1982,14 17-805,-1 0 0,1 0 0,-1 0 0,0 0 0,0 1 0,0 0 0,0 0 0,0 0 0,0 1 0,0-1 0,0 1 0,0 1 0,0-1 0,0 1 0,0-1 0,0 1-1,0 1 1,0-1 0,-9 5 0,-3 2 153,0 2-1,0 0 1,-28 24-1,14-11-113,29-21-86,1 1-1,-1-1 1,1 1 0,-1-1-1,1 1 1,0-1-1,0 1 1,0 0-1,0-1 1,1 1 0,-1 0-1,1 0 1,-1 0-1,1 0 1,0-1-1,0 1 1,0 0 0,1 0-1,-1 0 1,2 3-1,-1 9-16,9 509 40,-10-519-21,0 0 0,0 0 0,0 0 0,0 0 0,1 0 0,0 0 0,0 0 0,0 0 0,1 0 0,-1-1 0,1 1 1,0-1-1,1 1 0,-1-1 0,1 0 0,0 1 0,0-2 0,0 1 0,0 0 0,1 0 0,-1-1 0,1 0 0,0 0 1,0 0-1,0 0 0,7 2 0,-2 1 5,0-1 1,0-1-1,0 1 0,1-2 1,0 1-1,0-1 0,0-1 1,19 3-1,-23-5-34,0 1 0,0-2 0,0 1-1,0-1 1,0 1 0,0-2 0,0 1 0,-1-1 0,1 1-1,0-2 1,-1 1 0,1-1 0,-1 0 0,0 0 0,0 0-1,8-7 1,11-15-2138</inkml:trace>
+</inkml:ink>
+</file>
+
+<file path=word/ink/ink6.xml><?xml version="1.0" encoding="utf-8"?>
+<inkml:ink xmlns:inkml="http://www.w3.org/2003/InkML">
+  <inkml:definitions>
+    <inkml:context xml:id="ctx0">
+      <inkml:inkSource xml:id="inkSrc0">
+        <inkml:traceFormat>
+          <inkml:channel name="X" type="integer" min="-2.14748E9" max="2.14748E9" units="cm"/>
+          <inkml:channel name="Y" type="integer" min="-2.14748E9" max="2.14748E9" units="cm"/>
+          <inkml:channel name="F" type="integer" max="32767" units="dev"/>
+        </inkml:traceFormat>
+        <inkml:channelProperties>
+          <inkml:channelProperty channel="X" name="resolution" value="1000" units="1/cm"/>
+          <inkml:channelProperty channel="Y" name="resolution" value="1000" units="1/cm"/>
+          <inkml:channelProperty channel="F" name="resolution" value="0" units="1/dev"/>
+        </inkml:channelProperties>
+      </inkml:inkSource>
+      <inkml:timestamp xml:id="ts0" timeString="2023-09-11T09:26:57.957"/>
+    </inkml:context>
+    <inkml:brush xml:id="br0">
+      <inkml:brushProperty name="width" value="0.05" units="cm"/>
+      <inkml:brushProperty name="height" value="0.05" units="cm"/>
+    </inkml:brush>
+  </inkml:definitions>
+  <inkml:trace contextRef="#ctx0" brushRef="#br0">1115 594 8052,'0'0'96</inkml:trace>
+</inkml:ink>
+</file>
+
+<file path=word/ink/ink7.xml><?xml version="1.0" encoding="utf-8"?>
+<inkml:ink xmlns:inkml="http://www.w3.org/2003/InkML">
+  <inkml:definitions>
+    <inkml:context xml:id="ctx0">
+      <inkml:inkSource xml:id="inkSrc0">
+        <inkml:traceFormat>
+          <inkml:channel name="X" type="integer" min="-2.14748E9" max="2.14748E9" units="cm"/>
+          <inkml:channel name="Y" type="integer" min="-2.14748E9" max="2.14748E9" units="cm"/>
+          <inkml:channel name="F" type="integer" max="32767" units="dev"/>
+        </inkml:traceFormat>
+        <inkml:channelProperties>
+          <inkml:channelProperty channel="X" name="resolution" value="1000" units="1/cm"/>
+          <inkml:channelProperty channel="Y" name="resolution" value="1000" units="1/cm"/>
+          <inkml:channelProperty channel="F" name="resolution" value="0" units="1/dev"/>
+        </inkml:channelProperties>
+      </inkml:inkSource>
+      <inkml:timestamp xml:id="ts0" timeString="2023-09-11T09:26:54.146"/>
+    </inkml:context>
+    <inkml:brush xml:id="br0">
+      <inkml:brushProperty name="width" value="0.05" units="cm"/>
+      <inkml:brushProperty name="height" value="0.05" units="cm"/>
+    </inkml:brush>
+  </inkml:definitions>
+  <inkml:trace contextRef="#ctx0" brushRef="#br0">107 769 2769,'-11'2'78,"1"1"81,-38 8 155,11-7 3727,39-16-3861,0 1-1,1 0 1,0 0 0,0 0 0,2 1 0,-1-1 0,1 1-1,9-13 1,2-7-16,108-201 18,-104 201-137,0 1 0,2 0-1,2 2 1,0 0 0,36-29 0,-50 47-43,1 1 0,0 1 0,0 0 0,1 0 0,0 1 0,0 1-1,0 0 1,1 0 0,0 1 0,0 1 0,0 0 0,0 1 0,0 1 0,1 0 0,-1 0 0,0 1 0,1 1 0,21 4 0,-11 3 198,-23-7-366,0-1-1,0 0 0,0 1 0,0-1 0,0 1 0,0-1 0,0 1 0,0 0 0,0-1 0,-1 1 0,1 0 0,0-1 0,0 1 0,-1 0 0,1 0 0,0 0 0,-1 0 0,1 0 0,-1 0 1,1 1-1</inkml:trace>
+  <inkml:trace contextRef="#ctx0" brushRef="#br0" timeOffset="376.43">495 138 8404,'0'0'416,"2"-14"-547,5 7 128,-1-1 0,1 2 0,0-1-1,0 1 1,1 0 0,0 0 0,0 1-1,13-7 1,-9 5 3,5-3 1,0 1 0,0 1 0,24-9 1,-35 15-2,0 0 1,0 1-1,0-1 1,0 1 0,1 1-1,-1-1 1,0 1 0,1 0-1,-1 0 1,0 1-1,1-1 1,-1 2 0,12 2-1,-16-3 14,-1 0 1,1-1-1,-1 1 0,1 0 0,0 0 0,-1 0 1,0 0-1,1 0 0,-1 0 0,0 1 0,1-1 0,-1 0 1,0 1-1,0-1 0,0 1 0,0-1 0,0 1 0,-1-1 1,1 1-1,0 0 0,-1-1 0,1 1 0,-1 0 0,0 0 1,1 2-1,-1 3-140,-1 0 0,0 0-1,0 0 1,0 0 0,-3 9 0,-4 19-3912,8-18 1008</inkml:trace>
+</inkml:ink>
+</file>
+
+<file path=word/ink/ink8.xml><?xml version="1.0" encoding="utf-8"?>
+<inkml:ink xmlns:inkml="http://www.w3.org/2003/InkML">
+  <inkml:definitions>
+    <inkml:context xml:id="ctx0">
+      <inkml:inkSource xml:id="inkSrc0">
+        <inkml:traceFormat>
+          <inkml:channel name="X" type="integer" min="-2.14748E9" max="2.14748E9" units="cm"/>
+          <inkml:channel name="Y" type="integer" min="-2.14748E9" max="2.14748E9" units="cm"/>
+          <inkml:channel name="F" type="integer" max="32767" units="dev"/>
+        </inkml:traceFormat>
+        <inkml:channelProperties>
+          <inkml:channelProperty channel="X" name="resolution" value="1000" units="1/cm"/>
+          <inkml:channelProperty channel="Y" name="resolution" value="1000" units="1/cm"/>
+          <inkml:channelProperty channel="F" name="resolution" value="0" units="1/dev"/>
+        </inkml:channelProperties>
+      </inkml:inkSource>
+      <inkml:timestamp xml:id="ts0" timeString="2023-09-11T09:26:45.582"/>
+    </inkml:context>
+    <inkml:brush xml:id="br0">
+      <inkml:brushProperty name="width" value="0.05" units="cm"/>
+      <inkml:brushProperty name="height" value="0.05" units="cm"/>
+    </inkml:brush>
+  </inkml:definitions>
+  <inkml:trace contextRef="#ctx0" brushRef="#br0">414 1053 7619,'-14'3'921,"3"-1"-822,5-2-94,0 1 1,-1 0-1,1 1 1,0 0-1,0 0 1,0 0-1,0 0 1,0 1-1,0 0 1,1 0 0,-1 1-1,-6 5 1,4-1-9,0 0 1,0 0 0,1 1 0,0 0 0,-6 11 0,11-15-3,-1-1 1,1 1-1,0 0 1,0 0 0,0 0-1,1 0 1,0 1-1,0-1 1,0 0 0,1 0-1,0 1 1,0-1-1,0 6 1,1-9 1,-1-1-1,1 1 1,0-1-1,0 1 1,-1-1 0,1 0-1,0 1 1,0-1-1,0 0 1,0 0 0,1 1-1,-1-1 1,0 0-1,0 0 1,1 0 0,-1-1-1,1 1 1,-1 0-1,1 0 1,-1-1 0,1 1-1,-1-1 1,3 1-1,43 9 3,-36-8 1,22 2 22,-22-3-22,0 0 1,0 0-1,0 1 0,-1 1 0,1 0 0,-1 0 1,0 1-1,0 0 0,16 10 0,-25-13 2,0-1-1,0 1 1,0 0-1,0 0 1,-1-1-1,1 1 1,0 0-1,-1 0 1,1 0-1,0 0 1,-1 0-1,1 0 1,-1 0-1,0 0 1,1 1-1,-1-1 1,0 0-1,0 0 1,0 0-1,1 0 1,-1 0-1,0 1 1,-1-1-1,1 1 1,-1 1 5,1-1 0,-1 1 0,0-1 0,-1 1 0,1-1 1,0 0-1,-1 1 0,1-1 0,-1 0 0,-2 3 0,0-1-1,0 0-1,-1 0 1,1-1-1,-1 0 1,1 1-1,-1-1 1,0-1-1,0 1 1,-9 2-1,3-4-427,4-4-925</inkml:trace>
+  <inkml:trace contextRef="#ctx0" brushRef="#br0" timeOffset="-3957.46">156 368 624,'0'0'320,"-17"11"-1264</inkml:trace>
+  <inkml:trace contextRef="#ctx0" brushRef="#br0" timeOffset="-2436.65">49 253 608,'-1'13'352,"-5"40"801,2 0-1,5 72 1,-1-123-1127,0-1 0,0 0 1,0 0-1,0 1 0,1-1 0,-1 0 1,0 0-1,1 1 0,-1-1 0,1 0 0,-1 0 1,1 0-1,-1 1 0,1-1 0,0 0 0,0 0 1,-1 0-1,1 0 0,0 0 0,0-1 1,0 1-1,2 1 0,-3-2 177,-2-36 787,-1-1 0,-11-48 0,7 52-1050,2-1 0,-2-61 0,7 91 62,1 0 0,0 0 0,0 0 0,0 0 0,0 1 0,1-1 0,-1 0-1,1 0 1,0 1 0,0-1 0,0 1 0,1 0 0,-1-1 0,1 1 0,0 0-1,0 1 1,0-1 0,0 0 0,0 1 0,1 0 0,-1 0 0,1 0 0,0 0-1,5-2 1,-5 2-5,-1 1 0,1-1 1,0 1-1,0 0 0,0 0 0,0 1 0,0-1 0,0 1 0,0 0 0,0 0 0,0 0 0,0 0 0,0 1 0,0-1 0,0 1 0,0 0 0,0 1 0,0-1 0,0 1 0,-1-1 0,1 1 1,0 0-1,-1 1 0,4 2 0,-5-3 8,0-1 0,-1 1 0,1-1 0,-1 1 1,0 0-1,1 0 0,-1-1 0,0 1 0,0 0 0,0 0 1,0 0-1,-1 0 0,1 0 0,-1 1 0,1-1 0,-1 0 1,0 0-1,1 0 0,-1 0 0,0 0 0,-1 4 1,0-3 70,0 1 0,0 0-1,-1-1 1,1 0 0,-1 1 0,0-1 0,0 0 0,0 0 0,0 0 0,0 0 0,-5 4 0,-5 4 166,0-1-1,-1 0 1,-1-1-1,-20 11 1,21-13-396,0-1 0,0-1 1,-1 0-1,-18 4 0,125-11-4736,-52 3 744</inkml:trace>
+  <inkml:trace contextRef="#ctx0" brushRef="#br0" timeOffset="-2071.15">281 407 7571,'0'0'390,"-2"-10"-286,-1-2-89,1 0-1,1 0 1,-1 0 0,2 0-1,0 0 1,0 0 0,1 0-1,1 0 1,5-21 0,2 8-2,24-47 0,-28 63-8,0 0 0,1 1 0,0-1-1,0 1 1,0 1 0,1-1 0,1 1-1,11-9 1,-18 15-9,0 1 0,-1-1-1,1 1 1,0-1 0,0 1 0,0-1 0,0 1-1,-1-1 1,1 1 0,0 0 0,0 0 0,0-1-1,0 1 1,0 0 0,0 0 0,0 0-1,0 0 1,0 0 0,0 0 0,0 0 0,0 1-1,0-1 1,0 0 0,0 0 0,-1 1 0,1-1-1,0 1 1,0-1 0,0 0 0,0 1-1,-1 0 1,1-1 0,0 1 0,0-1 0,-1 1-1,1 0 1,-1 0 0,1-1 0,0 1-1,-1 0 1,1 0 0,-1 1 0,4 4-5,-2 1 0,1 0 0,-1 0 0,2 12-1,-2-10 29,16 84 85,-13-61-59,1-1 0,1 1-1,13 33 1,-18-62-78,-1 1 1,1 0-1,0 0 1,0-1-1,0 1 1,0-1-1,1 1 1,-1-1-1,1 0 1,5 4-1</inkml:trace>
+  <inkml:trace contextRef="#ctx0" brushRef="#br0" timeOffset="-2070.15">291 377 6147,'0'0'720,"102"-18"-976,-48-4 0,-3-4-2401</inkml:trace>
+  <inkml:trace contextRef="#ctx0" brushRef="#br0" timeOffset="-1692.08">679 107 8052,'-13'10'53,"6"-5"-49,-8 6 8,1 1 0,0 0 0,1 1 0,-16 20 0,20-23-7,3-3-13,1 0 0,-1 0-1,1 0 1,0 1 0,1 0 0,-1 0 0,2 0-1,-1 0 1,1 1 0,-3 12 0,6-20-15,1 0 0,0 0 0,-1-1 0,1 1 0,-1-1 0,1 1 0,0-1 0,-1 1 0,1-1 0,0 1 0,0-1 0,-1 1 0,1-1 0,0 0 0,0 0 0,0 1 0,0-1 0,-1 0 0,1 0 0,0 0 0,0 0 0,0 0 0,0 0 0,0 0 0,-1 0 0,1 0 0,0 0 0,0-1 0,1 1 0,31-5-328,21-12 183,-44 13 149,0 0 0,0 1 0,0 0-1,0 1 1,1 0 0,-1 0 0,0 1 0,1 0 0,-1 1 0,18 2-1,-27-1 16,1 0 0,-1-1 0,1 1 0,-1 0 0,0 1 0,1-1 0,-1 0 0,0 0 0,0 1 0,0-1 0,0 0 0,0 1 0,0-1 0,0 1 0,0-1 0,-1 1 0,1 0 0,0-1 0,-1 1 0,0 0 0,1-1 0,-1 1 0,0 0 0,0-1 0,0 1 0,0 0 0,0 0 0,0-1 0,-1 3 0,1 5 29,-1 0 1,-1 1 0,1-1 0,-5 11-1,0-6 51,0-1-1,-1-1 0,0 1 0,-11 14 0,-16 26 0,33-48-753,6-11-1285,9-11-1238</inkml:trace>
+  <inkml:trace contextRef="#ctx0" brushRef="#br0" timeOffset="-1213.45">992 19 10485,'-14'11'13,"-6"7"-21,-1 0 0,2 1 0,1 1 0,-18 25 0,33-41-3,0 1 0,0 0-1,0 0 1,1 0 0,-1 0-1,1 0 1,-2 8 0,4-11-4,0 0 0,0 0 0,0-1 0,0 1 0,0 0 0,0 0 1,0-1-1,1 1 0,-1 0 0,1-1 0,-1 1 0,1-1 0,0 1 0,-1 0 1,1-1-1,0 1 0,0-1 0,0 0 0,0 1 0,1-1 0,-1 0 0,0 0 1,0 0-1,1 1 0,-1-1 0,1-1 0,2 3 0,7 3-5,-1 1 0,1 0 0,-1 0 0,-1 1 0,0 1 1,17 18-1,-24-23 17,1 0 0,0 0 0,-1 0 1,0 1-1,0-1 0,0 1 0,-1-1 1,1 1-1,-1 0 0,0 0 0,0-1 1,-1 1-1,0 0 0,0 0 0,0 0 1,0 0-1,-1 0 0,1-1 0,-1 1 1,0 0-1,-3 5 0,-4 8 0,7-15-235,-1 0 1,1 1 0,-1-1-1,1 1 1,0-1 0,0 1-1,0 0 1,0 3-1,10-9-3003,-5-1 2957,0-1 0,-1 0 0,1 0 0,0 0 0,-1 0 0,0-1 0,0 1 1,-1-1-1,5-8 0,17-52 748,-21 55-117,12-34 672,1 0 0,2 1-1,2 1 1,2 0 0,28-38 0,-49 78-992,0 1 1,0 0 0,0-1 0,0 1 0,0 0 0,0 0 0,0 0-1,0 0 1,1 0 0,-1 0 0,0 0 0,1 0 0,-1 1 0,2-2-1,-2 2-26,-1 0 0,1 0 0,-1 0 0,1 0 0,-1 0 0,1 1 0,-1-1 0,1 0 0,-1 0 0,1 0 0,-1 0 0,0 1 0,1-1 0,-1 0 0,1 0 0,-1 1 0,0-1 0,1 0 0,-1 1 0,0-1 0,1 0 0,-1 1 0,0-1 0,0 1 0,1-1 0,-1 0 0,0 1 0,0-1 0,1 1 0,1 6-14,-1-1 0,1 0 0,-1 1-1,0 0 1,0 6 0,-1-12 18,2 68-4,-3-50-192,1-1-1,1 0 1,0 1-1,2-1 0,0 0 1,1 0-1,9 27 1,-11-41-2240</inkml:trace>
+  <inkml:trace contextRef="#ctx0" brushRef="#br0" timeOffset="-795.96">1001 318 8452,'0'0'1088,"86"-69"-1152,-32 36 64,4 4-640,-2 5-2257,-7 6-2146</inkml:trace>
+  <inkml:trace contextRef="#ctx0" brushRef="#br0" timeOffset="-377.62">1538 13 8132,'-4'16'-14,"-17"47"9,4-14 108,-19 89-1,36-135-96,-1 1 7,0 0 0,1 0 0,0 1 0,-1-1-1,2 0 1,-1 6 0,1-9-13,-1 0 0,0 0 0,1-1-1,-1 1 1,1 0 0,-1 0 0,1 0-1,-1-1 1,1 1 0,-1 0 0,1-1-1,0 1 1,-1 0 0,1-1 0,0 1 0,0-1-1,-1 1 1,1-1 0,0 1 0,0-1-1,0 0 1,0 1 0,-1-1 0,1 0-1,0 0 1,0 0 0,0 0 0,0 0-1,0 0 1,0 0 0,0 0 0,1 0 0,14-1 0,0-1 0,-1-1 0,1 0 0,18-6 0,-23 5-9,1 0-1,-1 1 0,1 1 1,0 0-1,0 0 0,0 1 1,0 1-1,0 0 0,16 2 0,-27-2 11,0 0-1,-1-1 0,1 1 1,0-1-1,0 1 0,-1-1 1,1 0-1,-1 1 0,1-1 1,-1 0-1,1 1 0,-1-1 0,1 0 1,-1 1-1,1-1 0,-1 0 1,0 0-1,1 0 0,-1 0 1,1-2-5,16-38-227,16-56 0,-20 55-100,26-60 1,-39 103 332,0-1-1,0 0 1,0 1-1,0-1 1,0 0 0,0 1-1,1-1 1,-1 0 0,0 0-1,0 1 1,0-1-1,0 0 1,1 0 0,-1 1-1,0-1 1,0 0-1,1 0 1,-1 0 0,0 1-1,0-1 1,1 0 0,-1 0-1,0 0 1,1 0-1,-1 0 1,0 0 0,0 0-1,1 1 1,-1-1-1,0 0 1,1 0 0,-1 0-1,0 0 1,1 0 0,-1 0-1,0 0 1,1-1-1,-1 1 1,0 0 0,0 0-1,1 0 1,-1 0-1,0 0 1,1 0 0,-1-1-1,0 1 1,0 0 0,1 0-1,-1 0 1,0-1-1,0 1 1,1 0 0,-1 0-1,0-1 1,0 1-1,0 0 1,0 0 0,1-1-1,-1 1 1,0-1 0,6 35-16,-6-30 41,5 41 171,10 56 464,-13-90-615,1-1-1,0 0 1,1 0-1,0 0 1,0 0-1,1-1 1,7 11 0,7 1 40,-19-21-127,1 1-1,-1 0 1,1-1 0,0 1 0,-1-1 0,1 1-1,0-1 1,-1 1 0,1-1 0,0 1 0,0-1 0,-1 1-1,1-1 1,0 0 0,0 0 0,0 1 0,0-1-1,-1 0 1,1 0 0,0 0 0,0 0 0,0 0 0,0 0-1,0 0 1,-1 0 0,3-1 0,-2-4-2455</inkml:trace>
+  <inkml:trace contextRef="#ctx0" brushRef="#br0" timeOffset="-376.62">1647 298 6723,'0'0'800,"96"5"-976,-62-12-1424</inkml:trace>
+  <inkml:trace contextRef="#ctx0" brushRef="#br0" timeOffset="667.38">653 1090 8964,'0'15'-104,"0"117"96,0-130-1,2 19 32,-2-21-30,0 1-1,0 0 1,0-1-1,1 1 0,-1-1 1,0 1-1,0-1 1,0 1-1,1-1 0,-1 1 1,0-1-1,1 1 1,-1-1-1,0 1 0,1-1 1,-1 1-1,1-1 1,-1 0-1,1 1 1,-1-1-1,1 0 0,-1 1 1,1-1-1,-1 0 1,1 0-1,-1 0 0,1 1 1,-1-1-1,2 0 1,-1-7-201,-2-2-10,-1 1 1,1 0 0,-1-1 0,-1 1 0,0 0-1,0 0 1,0 0 0,-1 0 0,0 1 0,-1 0 0,1-1-1,-8-7 1,-20-35 503,32 49-257,-1 0-1,1 0 0,0 0 1,-1 0-1,1-1 0,0 1 1,0 0-1,0 0 1,0 0-1,0 0 0,0 0 1,0 0-1,0-1 0,0 1 1,1 0-1,-1 0 0,0 0 1,1 0-1,-1 0 0,1 0 1,-1 0-1,1 0 0,-1 0 1,1 0-1,0 0 1,-1 0-1,1 1 0,0-1 1,0 0-1,0 0 0,1 0 1,33-20-84,-28 17 147,5-3-28,0 1 1,1 0-1,0 1 1,0 1-1,0 0 1,0 0-1,0 1 1,1 1-1,-1 0 1,1 1-1,21 1 0,-33 1-61,1-1 0,-1 1 0,1 0-1,-1 0 1,1 0 0,-1 0 0,0 0-1,1 1 1,-1-1 0,0 1-1,0 0 1,0-1 0,0 1 0,0 0-1,-1 0 1,1 0 0,-1 0 0,1 0-1,-1 1 1,0-1 0,1 0-1,-1 1 1,0-1 0,1 5 0,1 6 75,0 0 0,0 1 0,0 20 1,-1-18 76,-2-16-152,0 10 56,2 0 0,-1-1 0,1 1 0,0 0 0,1-1 0,5 12 0,-7-19-56,0 0 1,1 0-1,-1 0 1,1 0-1,-1 0 1,1 0 0,0 0-1,0-1 1,0 1-1,0-1 1,0 1-1,0-1 1,0 0 0,1 0-1,-1 0 1,0 0-1,1 0 1,-1 0-1,0-1 1,1 1 0,-1-1-1,1 0 1,-1 1-1,1-1 1,0 0-1,-1-1 1,1 1-1,-1 0 1,4-2 0,-4 2 5,1-1 1,-1 1 0,0-1 0,1 0 0,-1 0-1,0 0 1,0-1 0,0 1 0,1 0 0,-1-1 0,-1 1-1,1-1 1,0 0 0,0 0 0,0 0 0,-1 1-1,1-2 1,-1 1 0,0 0 0,0 0 0,0 0-1,0-1 1,1-2 0,-1 3-2,-1 1 1,1-1-1,-1 0 1,1 0-1,-1 0 1,0 0-1,0 0 0,0 0 1,0 1-1,0-1 1,0 0-1,-1 0 0,1 0 1,-1 0-1,1 0 1,-1 1-1,0-1 0,0 0 1,1 0-1,-1 1 1,0-1-1,-1 1 1,1-1-1,0 1 0,0-1 1,-1 1-1,1 0 1,-1-1-1,1 1 0,-3-1 1,-9-5 21,-1 1 1,0 0 0,-17-3-1,-1-2 427,31 11-443,0-1 0,1 1 1,-1-1-1,1 1 0,-1-1 0,0 1 1,1-1-1,-1 1 0,1-1 1,0 0-1,-1 1 0,1-1 0,-1 0 1,1 1-1,0-1 0,0 0 1,-1 1-1,1-1 0,0 0 0,0 0 1,0 1-1,0-1 0,0 0 0,0 0 1,0 1-1,0-1 0,0 0 1,0 0-1,0 1 0,0-1 0,1 0 1,-1 1-1,0-1 0,1 0 1,-1 1-1,0-1 0,1-1 0,15-25-153,-4 10-127,0 0 0,2 2 0,24-24 0,-24 27-1142,0 1 0,21-13 0,-10 10-2044</inkml:trace>
+  <inkml:trace contextRef="#ctx0" brushRef="#br0" timeOffset="1052.97">1256 805 6947,'0'0'75,"-11"8"32,1 0-43,-57 47 297,60-49-290,1 1 1,-1-1-1,1 2 0,0-1 0,1 1 0,0 0 1,-8 16-1,12-22-72,0-1 1,0 1-1,1-1 0,-1 1 1,0-1-1,1 1 1,0 0-1,-1-1 0,1 1 1,0 0-1,0-1 1,0 1-1,0 0 0,0-1 1,0 1-1,0 0 1,0-1-1,1 1 1,-1-1-1,1 1 0,-1 0 1,1-1-1,0 1 1,0-1-1,-1 0 0,1 1 1,0-1-1,0 1 1,3 1-1,0-1-17,0 0 0,0 0 0,1 0-1,-1 0 1,1-1 0,0 0 0,-1 0 0,8 0 0,-6 0 36,0 0 0,0 0 0,0 1 0,0 0 1,7 3-1,-12-5-15,0 1 0,-1-1 1,1 1-1,-1 0 1,1-1-1,-1 1 0,1 0 1,-1-1-1,1 1 0,-1 0 1,0 0-1,1-1 0,-1 1 1,0 0-1,1 0 1,-1-1-1,0 1 0,0 0 1,0 0-1,0 0 0,0 0 1,0-1-1,0 1 0,0 0 1,0 0-1,0 0 1,-1-1-1,1 1 0,0 0 1,0 0-1,-2 1 0,-11 24 242,-2-5 28,9-16-226,2 1 0,-1 1-1,1-1 1,0 0 0,0 1 0,1 0 0,0 0 0,0 0 0,-2 10 0,5-16-94,0-1 0,0 0 0,0 0 0,0 0 0,0 0 0,0 0 0,1 1 0,-1-1 0,0 0 0,0 0 0,0 0 0,0 0 1,0 0-1,0 0 0,1 1 0,-1-1 0,0 0 0,0 0 0,0 0 0,0 0 0,1 0 0,-1 0 0,0 0 0,0 0 1,0 0-1,0 0 0,1 0 0,-1 0 0,0 0 0,0 0 0,0 0 0,1 0 0,-1 0 0,0 0 0,0 0 0,0 0 1,0 0-1,1 0 0,-1 0 0,0 0 0,0-1 0,0 1 0,0 0 0,0 0 0,1 0 0,-1 0 0,0 0 0,0 0 1,0-1-1,0 1 0,0 0 0,0 0 0,0 0 0,0 0 0,1 0 0,-1-1 0,0 1 0,15-16-4664</inkml:trace>
+  <inkml:trace contextRef="#ctx0" brushRef="#br0" timeOffset="1439.16">1416 845 9156,'-13'9'38,"6"-4"-44,-10 7 10,1 1-1,-20 19 0,31-28-9,1 0 0,0 0-1,1 0 1,-1 1 0,1 0-1,0 0 1,0 0 0,0 0 0,1 0-1,0 0 1,0 1 0,0-1-1,0 1 1,1 0 0,-1 7-1,2-13-4,0 1 0,1-1 0,-1 1-1,0 0 1,0-1 0,0 1-1,1-1 1,-1 1 0,0-1 0,1 1-1,-1-1 1,0 0 0,1 1-1,-1-1 1,1 1 0,-1-1-1,1 0 1,-1 1 0,1-1 0,-1 0-1,1 0 1,-1 1 0,1-1-1,-1 0 1,1 0 0,-1 0 0,1 0-1,-1 1 1,1-1 0,0 0-1,-1 0 1,2 0 0,23 0-250,-17-1 198,26-1-13,-26 0 74,-1 1 0,1 1 0,-1-1-1,1 2 1,-1-1 0,1 1 0,11 2 0,-17-2 1,-1 0 1,1 0 0,-1 0-1,0 0 1,1 0-1,-1 1 1,0-1-1,0 1 1,0-1 0,0 1-1,0-1 1,0 1-1,0-1 1,0 1-1,-1 0 1,1-1 0,0 1-1,-1 0 1,0 0-1,1 0 1,-1-1-1,0 1 1,0 0-1,0 0 1,0 0 0,0-1-1,-1 4 1,0 1 11,0 0 0,0 0 0,0-1 0,0 1 1,-1 0-1,0-1 0,-4 8 0,-5 7-117,35-50-4051,-10 11 4576,-7 8-331,0-1 1,-1-1-1,0 1 1,-1-1-1,0 0 1,4-23-1,7-18 275,-4 23-112,1-1 1,1 2 0,2 0 0,22-33 0,-36 60-137,0 0 0,0 1 1,0-1-1,0 1 1,1-1-1,-1 1 0,1 0 1,-1 0-1,6-3 0,-7 5-105,0 0-1,0 0 0,0-1 0,0 1 0,-1 0 0,1 0 0,0 0 1,0 1-1,0-1 0,0 0 0,-1 0 0,1 0 0,0 1 0,0-1 1,0 0-1,-1 1 0,1-1 0,0 0 0,-1 1 0,1-1 0,0 1 1,-1-1-1,1 1 0,0 0 0,-1-1 0,1 1 0,-1 0 1,1-1-1,-1 1 0,0 0 0,1 0 0,-1-1 0,0 1 0,1 0 1,-1 0-1,0 0 0,0-1 0,0 1 0,1 0 0,-1 1 0,6 22 104,-1 1 0,3 46 0,-7-51-65,1 0 1,1 0-1,1-1 1,1 1 0,12 32-1,-4-32-90,-6-17-428,-8-13-693,-9-11-697,-12-4-3369</inkml:trace>
+  <inkml:trace contextRef="#ctx0" brushRef="#br0" timeOffset="1794.97">1610 931 1473,'0'0'4354,"-63"1"-2834,59 3-31,4 3-1025,13 1-432,18 1-32,13 0 80,10 0-80,1 2-2001,-13 7-2193</inkml:trace>
+  <inkml:trace contextRef="#ctx0" brushRef="#br0" timeOffset="2198.27">656 1783 7123,'0'0'206,"-13"2"173,5-1-286,2-1-46,-1 1 0,1 0 0,0 0 0,-1 1 0,1 0 0,0 0 0,0 0 1,0 1-1,1 0 0,-1 0 0,1 1 0,-1-1 0,-6 7 0,1 1 41,1 0 0,0 1 0,0 0 0,1 1 0,1 0 0,0 0 0,1 1 0,1 0 0,0 0 0,0 1 0,2-1 0,0 1 0,-4 29 0,8-42-84,-1 0-1,1 0 0,1 0 0,-1 1 0,0-1 0,0 0 0,1 0 0,-1 0 0,1 0 0,0 0 0,-1-1 0,1 1 1,0 0-1,0 0 0,0 0 0,1-1 0,-1 1 0,0 0 0,0-1 0,1 1 0,2 1 0,0 0-2,0-1 0,-1 0 0,1-1 0,0 1 0,0 0 0,0-1 0,0 0 0,0 0 0,1 0 0,4-1 0,7 1-2,1-1 0,0-1 1,-1 0-1,25-6 0,-19 1 11,40-16 0,-48 15-51,1 2 1,0-1-1,0 2 1,0 0-1,1 1 1,26-2-1,-41 5 37,1 1 1,-1-1-1,0 1 0,0-1 1,0 1-1,0 0 0,1-1 0,-1 1 1,0 0-1,0 0 0,-1 0 1,1 0-1,0 0 0,1 2 1,15 12-17,-13-15 22,-1 1-1,1 0 1,0-1 0,0 1-1,0-1 1,0 0-1,0-1 1,0 1-1,-1-1 1,1 1 0,0-1-1,0 0 1,-1-1-1,1 1 1,0-1-1,-1 1 1,0-1-1,1 0 1,-1 0 0,0-1-1,0 1 1,0-1-1,0 1 1,0-1-1,-1 0 1,1 0 0,-1 0-1,2-4 1,0 2 1,0 0 0,-1 0 1,0-1-1,0 1 1,-1-1-1,1 0 1,-1 0-1,0 0 0,-1 0 1,1 0-1,-1 0 1,-1 0-1,1 0 0,-1 0 1,0-1-1,0 1 1,-2-7-1,1 11 1,0 0-1,0 0 1,0 0-1,0 0 1,0 0-1,-1 1 1,1-1-1,-1 0 1,1 1-1,-1-1 1,0 1-1,0 0 1,0 0-1,1-1 1,-1 1 0,0 0-1,0 1 1,-1-1-1,1 0 1,0 0-1,0 1 1,0-1-1,0 1 1,-1 0-1,-3 0 1,-3-1 11,0 1-1,-1 0 1,1 1 0,-18 2-1,19 0 0,1-1-1,-1 1 0,0 0 1,1 1-1,0 0 0,0 0 0,-12 9 1,17-11-13,-1-1 0,1 1-1,0 0 1,0-1 0,0 1 0,0 0 0,0 1 0,1-1 0,-1 0-1,1 0 1,-1 1 0,1-1 0,0 1 0,0-1 0,0 1 0,0-1 0,0 1-1,0 0 1,1-1 0,-1 1 0,1 0 0,0 0 0,0-1 0,0 1 0,0 0-1,1 0 1,0 2 0,0-2-76,1-1 0,-1 0 0,1 0 0,0 0 0,-1 0 1,1-1-1,0 1 0,0 0 0,0-1 0,1 1 0,-1-1 0,0 0 0,0 0 0,1 0 0,-1 0 0,1 0 0,-1 0 0,1-1 0,-1 1 0,1-1 0,3 1 0,37 4-2408</inkml:trace>
+  <inkml:trace contextRef="#ctx0" brushRef="#br0" timeOffset="2662.98">1015 1980 8228,'-2'-12'26,"2"12"-26,-2-14-7,0 1 0,1-1 0,1 1 0,0-1 0,1 1 0,0-1 0,1 1 0,6-24-1,-2 24-21,0 1-1,1-1 1,0 1-1,9-11 1,-13 18 31,1 1-1,-1 0 1,1 0 0,-1 0 0,1 1 0,0 0 0,1-1-1,-1 1 1,0 1 0,1-1 0,0 1 0,-1-1 0,1 1 0,6-1-1,-10 3 2,1 0 0,-1-1 0,0 1 0,0 0 0,0 0 0,0 1-1,0-1 1,0 0 0,0 0 0,0 0 0,0 1 0,0-1 0,0 0-1,0 1 1,0-1 0,0 1 0,0-1 0,0 1 0,-1 0 0,1-1 0,0 1-1,0 0 1,0 0 0,-1-1 0,1 1 0,-1 0 0,1 0 0,0 0-1,-1 0 1,1 0 0,-1 0 0,0 0 0,1 0 0,-1 0 0,0 0 0,0 0-1,0 0 1,1 1 0,0 7 92,0 0 0,-1-1 0,-1 17 0,1-12 56,-16 93 348,45-104-541,84 5 92,-112-14 81,-2-26-23,-10-51-1,6 52-226,-2-53-1,6 82 114,2 0 0,-1 0-1,0 0 1,0 0 0,1 0 0,0 1 0,-1-1-1,1 0 1,0 0 0,0 1 0,1-1 0,-1 1-1,1-1 1,-1 1 0,1-1 0,0 1 0,-1 0-1,4-3 1,-3 4 1,0 0-1,0-1 0,0 1 1,0 0-1,0 0 0,1 1 1,-1-1-1,0 0 0,1 1 1,-1-1-1,0 1 0,1 0 1,-1-1-1,0 1 0,1 1 1,-1-1-1,1 0 0,-1 0 0,0 1 1,1-1-1,-1 1 0,4 2 1,-2-1 3,-1 0 0,1 0 0,-1 1 0,0-1 0,0 1 0,0 0 0,0 0 0,0 0 0,-1 0 0,1 1 0,-1-1 0,0 1 0,0-1 1,0 1-1,-1 0 0,1 0 0,-1 0 0,0 0 0,0 0 0,1 7 0,0 1 49,-1 1 0,0-1-1,0 0 1,-1 1 0,-4 22 0,-3-12 149,0 8 24,7-30-221,0 0 0,0 0 1,1 0-1,-1 1 0,0-1 1,1 0-1,-1 0 0,0 0 1,1 0-1,0 0 0,-1 0 1,1 0-1,0 0 0,-1 0 1,1 0-1,0-1 0,0 1 0,0 0 1,-1 0-1,1-1 0,0 1 1,0 0-1,0-1 0,0 1 1,1-1-1,0 1 0,6 2 6,0 0 0,0-1-1,1 1 1,-1-2 0,1 1-1,-1-1 1,12 0 0,-15-1-138,-1 0-1,0 0 1,1-1 0,-1 0 0,0 1 0,1-1 0,-1-1 0,0 1 0,0-1 0,0 1 0,0-1 0,0 0 0,-1-1 0,1 1 0,-1-1-1,4-2 1,16-23-3532</inkml:trace>
+  <inkml:trace contextRef="#ctx0" brushRef="#br0" timeOffset="3017.04">1577 1708 7235,'0'0'742,"-3"13"120,2-9-791,-2 13 121,0 0 0,0 0 1,2 0-1,1 24 1,0-36-175,0 0 0,1 0 0,-1 0 0,1 0 0,1 0 0,-1 0 0,1 0 0,0 0 0,0-1 0,0 1 0,0-1 1,1 1-1,0-1 0,0 0 0,0 0 0,0 0 0,1-1 0,0 1 0,-1-1 0,1 0 0,1 0 0,5 4 0,-3-4-24,0-1-1,0 1 0,0-1 1,0-1-1,0 1 0,1-1 1,-1 0-1,1-1 0,-1 0 1,0 0-1,1 0 1,-1-1-1,1 0 0,-1-1 1,0 0-1,0 0 0,9-4 1,-12 5-4,0-1 1,0 0 0,0 0-1,0 0 1,0-1 0,0 1-1,-1-1 1,1 0-1,-1 0 1,0 0 0,0-1-1,0 1 1,0-1 0,-1 0-1,1 1 1,-1-1 0,0 0-1,0-1 1,0 1 0,-1 0-1,1 0 1,-1-1 0,0 1-1,-1-1 1,1 1 0,-1-1-1,1 1 1,-1-1 0,-1-4-1,0 7 20,1-1-1,-1 0 0,0 1 1,0 0-1,0-1 0,-1 1 1,1-1-1,0 1 1,-1 0-1,1 0 0,-1 0 1,0 0-1,0 0 1,0 0-1,0 1 0,0-1 1,0 1-1,0-1 0,-1 1 1,1 0-1,0-1 1,-1 1-1,1 1 0,-1-1 1,0 0-1,1 0 0,-1 1 1,-2-1-1,-12-1 21,0 0 0,0 1-1,-21 1 1,21 1-21,-80-2 181,96 1-180,0 0 0,1 0 0,-1 0 0,0-1 0,0 1 0,0 0 0,0-1 1,1 1-1,-1 0 0,0-1 0,0 1 0,1-1 0,-1 0 0,0 1 0,1-1 0,-1 0 0,1 1 0,-1-1 1,0 0-1,1 1 0,0-1 0,-1 0 0,1 0 0,-1 0 0,1 1 0,0-1 0,0 0 0,-1 0 1,1 0-1,0 0 0,0 0 0,0 0 0,0 0 0,0 1 0,0-1 0,1-2 0,6-35-164,-3 28 149,0 0 0,0 1 1,1-1-1,1 1 1,-1 0-1,2 0 1,7-9-1,-11 15-183,1-1 0,-1 0 0,1 1 1,0 0-1,0 0 0,0 0 0,1 0 0,-1 1 0,1-1 1,-1 1-1,1 0 0,0 1 0,0-1 0,0 1 0,0 0 1,0 0-1,6 0 0,8 1-1968</inkml:trace>
+  <inkml:trace contextRef="#ctx0" brushRef="#br0" timeOffset="3729.05">1880 1751 9316,'0'0'2303,"2"-9"-2445,1-10-79,1 0-1,2 0 1,-1 1 0,17-34-1,-22 52 221,0-1-1,0 1 1,0 0 0,0 0-1,0-1 1,0 1-1,0 0 1,0 0 0,0-1-1,0 1 1,0 0-1,0 0 1,0-1 0,1 1-1,-1 0 1,0 0-1,0-1 1,0 1 0,0 0-1,0 0 1,1-1-1,-1 1 1,0 0 0,0 0-1,1 0 1,-1 0-1,0-1 1,0 1 0,0 0-1,1 0 1,-1 0-1,0 0 1,0 0 0,1 0-1,-1 0 1,0 0-1,1 0 1,-1 0 0,0 0-1,0 0 1,1 0 0,-1 0-1,0 0 1,1 0-1,-1 0 1,0 0 0,0 0-1,1 0 1,-1 0-1,0 0 1,0 0 0,1 1-1,-1-1 1,0 0-1,0 0 1,0 0 0,1 0-1,-1 1 1,0-1-1,0 0 1,1 1 0,4 17-61,-4-15 63,11 61 71,-9-43-26,1 1 0,1-1 0,8 23 0,-12-43-47,-1 0 0,0 1 0,1-1 0,-1 0 0,1 0 0,-1 0 0,1 0 0,-1 0 0,1 0 0,0 0 0,0 0 0,-1 0 0,1 0 0,0 0 0,0-1 0,0 1 0,0 0 0,0 0 0,0-1 0,0 1 0,0-1 0,0 1 0,2 0 0,-1-1-3,-1-1-1,0 1 1,0 0-1,0-1 1,0 1 0,0-1-1,1 1 1,-1-1-1,0 1 1,0-1 0,0 0-1,-1 0 1,1 1-1,0-1 1,0 0 0,0 0-1,-1 0 1,2-2-1,4-7-24,0 1-1,-1-2 0,6-16 1,6-22-101,12-58 1,-25 97 77,-1 15-46,1 17-32,-4-20 138,12 172 1048,-19-245-1837,0-31-68,7 101 843,0 1-1,0-1 1,0 1-1,0-1 1,0 1-1,0-1 0,0 1 1,0-1-1,0 1 1,0-1-1,0 0 1,1 1-1,-1-1 1,0 1-1,0 0 1,1-1-1,-1 1 1,0-1-1,1 1 1,-1-1-1,0 1 1,1 0-1,-1-1 0,0 1 1,1 0-1,-1-1 1,1 1-1,-1 0 1,1-1-1,0 1 1,18 2-98,-15 0 104,0 0 1,0 0-1,0 0 0,0 0 0,0 1 1,-1 0-1,4 3 0,-2 0 65,-1 1-1,-1-1 1,1 1-1,-1 0 1,0 0-1,-1 0 1,0 0-1,0 0 1,0 1-1,0 11 1,-1-10 12,1 0 0,0 0 0,0 0 0,1 0 0,0-1 0,5 12 0,-7-19-76,0 1 1,-1-1 0,1 0-1,0 0 1,0 0 0,0 0 0,0 0-1,0 0 1,0 0 0,0 0-1,0 0 1,0 0 0,0 0-1,0-1 1,1 1 0,-1-1-1,0 1 1,0-1 0,1 1 0,-1-1-1,1 0 1,-1 1 0,0-1-1,1 0 1,-1 0 0,1 0-1,-1 0 1,0 0 0,1 0 0,-1-1-1,0 1 1,1 0 0,-1-1-1,0 1 1,1-1 0,-1 1-1,0-1 1,0 0 0,1 1 0,-1-1-1,2-2 1,0 1 15,0-1 0,0 0 1,0 0-1,0 1 0,0-2 0,-1 1 0,1 0 1,-1-1-1,0 1 0,0-1 0,0 1 0,-1-1 1,2-5-1,-2 7-5,0 0 1,-1 0-1,0 0 1,1-1-1,-1 1 0,0 0 1,0 0-1,0 0 1,0-1-1,-1 1 1,1 0-1,-1 0 1,1 0-1,-1-1 1,0 1-1,0 0 0,0 0 1,0 0-1,0 0 1,0 1-1,0-1 1,-1 0-1,1 0 1,-1 1-1,1-1 1,-1 1-1,0-1 0,1 1 1,-1 0-1,0-1 1,0 1-1,0 0 1,-4-1-1,-5-1 118,0 0 0,1 0 0,-2 1 0,1 1 0,-16 0 0,22 0-21,4 1-105,0-1-1,0 0 0,0 1 0,-1-1 1,1 0-1,0 0 0,0 0 0,0 1 0,0-1 1,1 0-1,-1 0 0,0-1 0,0 1 1,1 0-1,-1 0 0,0 0 0,1 0 1,-1-1-1,1 1 0,0 0 0,-1-1 0,1 1 1,0 0-1,0-1 0,0 1 0,0 0 1,0-1-1,0-1 0,-3-12-249,0 8 236,0 0 0,-1 0 0,1 0 0,-1 1 0,0 0 0,-1 0 0,0 0 0,0 0 0,0 1 0,-1-1 0,1 1 0,-10-5 0,15 9 54,-1 0 1,0 1 0,0-1 0,1 0 0,-1 0 0,0 0-1,1 0 1,-1 0 0,1 0 0,-1 0 0,1 0 0,0 0 0,-1 0-1,1 0 1,0 0 0,0 0 0,-1 0 0,1 0 0,0 0-1,0 0 1,0-1 0,1 1 0,-1 0 0,0 0 0,0 0 0,1 0-1,-1 0 1,0 0 0,2-2 0,19-32-755,-10 20-318,2-15-2715</inkml:trace>
+</inkml:ink>
+</file>
+
+<file path=word/ink/ink9.xml><?xml version="1.0" encoding="utf-8"?>
+<inkml:ink xmlns:inkml="http://www.w3.org/2003/InkML">
+  <inkml:definitions>
+    <inkml:context xml:id="ctx0">
+      <inkml:inkSource xml:id="inkSrc0">
+        <inkml:traceFormat>
+          <inkml:channel name="X" type="integer" min="-2.14748E9" max="2.14748E9" units="cm"/>
+          <inkml:channel name="Y" type="integer" min="-2.14748E9" max="2.14748E9" units="cm"/>
+          <inkml:channel name="F" type="integer" max="32767" units="dev"/>
+        </inkml:traceFormat>
+        <inkml:channelProperties>
+          <inkml:channelProperty channel="X" name="resolution" value="1000" units="1/cm"/>
+          <inkml:channelProperty channel="Y" name="resolution" value="1000" units="1/cm"/>
+          <inkml:channelProperty channel="F" name="resolution" value="0" units="1/dev"/>
+        </inkml:channelProperties>
+      </inkml:inkSource>
+      <inkml:timestamp xml:id="ts0" timeString="2023-09-11T09:26:40.856"/>
+    </inkml:context>
+    <inkml:brush xml:id="br0">
+      <inkml:brushProperty name="width" value="0.05" units="cm"/>
+      <inkml:brushProperty name="height" value="0.05" units="cm"/>
+    </inkml:brush>
+  </inkml:definitions>
+  <inkml:trace contextRef="#ctx0" brushRef="#br0">3 160 5891,'0'0'3078,"-3"1"-3030,239 20 41,-126-14-188,-93-9-1056,-6-10-1783</inkml:trace>
+  <inkml:trace contextRef="#ctx0" brushRef="#br0" timeOffset="376.18">269 1 9732,'0'0'-120,"14"8"-117,47 32 258,-56-37-5,-1 0 0,1 1 0,0 0 0,-1 0 0,0 0 0,0 1-1,0 0 1,-1-1 0,1 1 0,-1 0 0,0 1 0,-1-1 0,1 0-1,-1 1 1,0 0 0,-1-1 0,1 1 0,-1 0 0,0 0 0,0 7 0,-2 5 88,0-1 0,-1 1 1,-1 0-1,-1-1 0,-6 21 1,5-23-146,1 0 1,0 0 0,1 1 0,1 0-1,0 20 1,6-22-1403,9-10-1737</inkml:trace>
+</inkml:ink>
 </file>
 
 <file path=word/theme/theme1.xml><?xml version="1.0" encoding="utf-8"?>

</xml_diff>